<commit_message>
website and database tech docs started
see summary
</commit_message>
<xml_diff>
--- a/Documentations/Database/database_techGuide.docx
+++ b/Documentations/Database/database_techGuide.docx
@@ -29,22 +29,560 @@
       </w:r>
       <w:r>
         <w:lastRenderedPageBreak/>
-        <w:t>Overview?</w:t>
-      </w:r>
-    </w:p>
-    <w:p/>
+        <w:t>Environment</w:t>
+      </w:r>
+    </w:p>
+    <w:p>
+      <w:pPr>
+        <w:pStyle w:val="ListParagraph"/>
+        <w:numPr>
+          <w:ilvl w:val="0"/>
+          <w:numId w:val="13"/>
+        </w:numPr>
+      </w:pPr>
+      <w:r>
+        <w:t>SQL Database</w:t>
+      </w:r>
+    </w:p>
+    <w:p>
+      <w:pPr>
+        <w:pStyle w:val="ListParagraph"/>
+        <w:numPr>
+          <w:ilvl w:val="0"/>
+          <w:numId w:val="13"/>
+        </w:numPr>
+      </w:pPr>
+      <w:r>
+        <w:t>php</w:t>
+      </w:r>
+      <w:r>
+        <w:t>M</w:t>
+      </w:r>
+      <w:r>
+        <w:t>y</w:t>
+      </w:r>
+      <w:r>
+        <w:t>A</w:t>
+      </w:r>
+      <w:r>
+        <w:t>dmin</w:t>
+      </w:r>
+    </w:p>
+    <w:p>
+      <w:pPr>
+        <w:pStyle w:val="ListParagraph"/>
+        <w:numPr>
+          <w:ilvl w:val="0"/>
+          <w:numId w:val="13"/>
+        </w:numPr>
+        <w:rPr>
+          <w:highlight w:val="yellow"/>
+        </w:rPr>
+      </w:pPr>
+      <w:r>
+        <w:rPr>
+          <w:highlight w:val="yellow"/>
+        </w:rPr>
+        <w:t>More?</w:t>
+      </w:r>
+    </w:p>
     <w:p>
       <w:pPr>
         <w:pStyle w:val="Heading1"/>
       </w:pPr>
       <w:r>
-        <w:t>SQL File Content?</w:t>
+        <w:t>Table Descriptions</w:t>
+      </w:r>
+    </w:p>
+    <w:p>
+      <w:r>
+        <w:t xml:space="preserve">Descriptions of the </w:t>
+      </w:r>
+      <w:r>
+        <w:t>tables</w:t>
+      </w:r>
+      <w:r>
+        <w:t xml:space="preserve"> used in the </w:t>
+      </w:r>
+      <w:r>
+        <w:t>database</w:t>
+      </w:r>
+      <w:r>
+        <w:t>:</w:t>
+      </w:r>
+    </w:p>
+    <w:p>
+      <w:pPr>
+        <w:pStyle w:val="Heading2"/>
+      </w:pPr>
+      <w:r>
+        <w:t>Countr</w:t>
+      </w:r>
+      <w:r>
+        <w:t>ies</w:t>
+      </w:r>
+    </w:p>
+    <w:p>
+      <w:r>
+        <w:t>R</w:t>
+      </w:r>
+      <w:r>
+        <w:t xml:space="preserve">epresents a ‘Country’ entity. The ‘cid’ column is the </w:t>
+      </w:r>
+      <w:r>
+        <w:rPr>
+          <w:u w:val="single"/>
+        </w:rPr>
+        <w:t>Primary Key</w:t>
+      </w:r>
+      <w:r>
+        <w:t xml:space="preserve"> that is the Country name.</w:t>
+      </w:r>
+    </w:p>
+    <w:p>
+      <w:pPr>
+        <w:pStyle w:val="Heading2"/>
+      </w:pPr>
+      <w:r>
+        <w:t>Grade</w:t>
+      </w:r>
+      <w:r>
+        <w:t>s</w:t>
+      </w:r>
+    </w:p>
+    <w:p>
+      <w:r>
+        <w:t>R</w:t>
+      </w:r>
+      <w:r>
+        <w:t>epresents a ‘</w:t>
+      </w:r>
+      <w:r>
+        <w:t>Grade’</w:t>
+      </w:r>
+      <w:r>
+        <w:t xml:space="preserve"> entity. The ‘</w:t>
+      </w:r>
+      <w:r>
+        <w:t>g</w:t>
+      </w:r>
+      <w:r>
+        <w:t xml:space="preserve">id’ column is the </w:t>
+      </w:r>
+      <w:r>
+        <w:rPr>
+          <w:u w:val="single"/>
+        </w:rPr>
+        <w:t>Primary Key</w:t>
+      </w:r>
+      <w:r>
+        <w:t xml:space="preserve"> that is the </w:t>
+      </w:r>
+      <w:r>
+        <w:t>grade</w:t>
+      </w:r>
+      <w:r>
+        <w:t xml:space="preserve"> </w:t>
+      </w:r>
+      <w:r>
+        <w:t>number</w:t>
+      </w:r>
+      <w:r>
+        <w:t>.</w:t>
+      </w:r>
+    </w:p>
+    <w:p>
+      <w:pPr>
+        <w:pStyle w:val="Heading2"/>
+      </w:pPr>
+      <w:r>
+        <w:t>Topic</w:t>
+      </w:r>
+      <w:r>
+        <w:t>s</w:t>
+      </w:r>
+    </w:p>
+    <w:p>
+      <w:r>
+        <w:t>R</w:t>
+      </w:r>
+      <w:r>
+        <w:t>epresents a ‘</w:t>
+      </w:r>
+      <w:r>
+        <w:t>Topic’</w:t>
+      </w:r>
+      <w:r>
+        <w:t xml:space="preserve"> entity. The ‘</w:t>
+      </w:r>
+      <w:r>
+        <w:t>t</w:t>
+      </w:r>
+      <w:r>
+        <w:t xml:space="preserve">id’ column is the </w:t>
+      </w:r>
+      <w:r>
+        <w:rPr>
+          <w:u w:val="single"/>
+        </w:rPr>
+        <w:t>Primary Key</w:t>
+      </w:r>
+      <w:r>
+        <w:t xml:space="preserve"> that is the </w:t>
+      </w:r>
+      <w:r>
+        <w:t>topic</w:t>
+      </w:r>
+      <w:r>
+        <w:t xml:space="preserve"> name.</w:t>
+      </w:r>
+    </w:p>
+    <w:p>
+      <w:pPr>
+        <w:pStyle w:val="Heading2"/>
+      </w:pPr>
+      <w:r>
+        <w:t>Country_Grade_Relationship</w:t>
+      </w:r>
+    </w:p>
+    <w:p>
+      <w:r>
+        <w:t>R</w:t>
+      </w:r>
+      <w:r>
+        <w:t>epresents a ‘Country’</w:t>
+      </w:r>
+      <w:r>
+        <w:t xml:space="preserve"> and ‘Grade’</w:t>
+      </w:r>
+      <w:r>
+        <w:t xml:space="preserve"> </w:t>
+      </w:r>
+      <w:r>
+        <w:t>relationship</w:t>
+      </w:r>
+      <w:r>
+        <w:t>. The ‘cid’</w:t>
+      </w:r>
+      <w:r>
+        <w:t xml:space="preserve"> and ‘gid’</w:t>
+      </w:r>
+      <w:r>
+        <w:t xml:space="preserve"> column</w:t>
+      </w:r>
+      <w:r>
+        <w:t>s</w:t>
+      </w:r>
+      <w:r>
+        <w:t xml:space="preserve"> </w:t>
+      </w:r>
+      <w:r>
+        <w:t>are</w:t>
+      </w:r>
+      <w:r>
+        <w:t xml:space="preserve"> the </w:t>
+      </w:r>
+      <w:r>
+        <w:rPr>
+          <w:u w:val="single"/>
+        </w:rPr>
+        <w:t>Primary Key</w:t>
+      </w:r>
+      <w:r>
+        <w:t xml:space="preserve"> which are also </w:t>
+      </w:r>
+      <w:r>
+        <w:rPr>
+          <w:u w:val="single"/>
+        </w:rPr>
+        <w:t>Foreign Keys</w:t>
+      </w:r>
+      <w:r>
+        <w:t xml:space="preserve"> from the ‘Countries’ and ‘Grades’ tables.</w:t>
+      </w:r>
+    </w:p>
+    <w:p>
+      <w:pPr>
+        <w:pStyle w:val="Heading2"/>
+      </w:pPr>
+      <w:r>
+        <w:t>Country_Grade_Topic_Relation</w:t>
+      </w:r>
+    </w:p>
+    <w:p>
+      <w:r>
+        <w:t>R</w:t>
+      </w:r>
+      <w:r>
+        <w:t xml:space="preserve">epresents a ‘Country’ and ‘Grade’ </w:t>
+      </w:r>
+      <w:r>
+        <w:t xml:space="preserve">and ‘Topic’ </w:t>
+      </w:r>
+      <w:r>
+        <w:t>relationship. The ‘cid’</w:t>
+      </w:r>
+      <w:r>
+        <w:t xml:space="preserve">, </w:t>
+      </w:r>
+      <w:r>
+        <w:t>‘gid’</w:t>
+      </w:r>
+      <w:r>
+        <w:t xml:space="preserve"> and ‘tid’</w:t>
+      </w:r>
+      <w:r>
+        <w:t xml:space="preserve"> columns are the </w:t>
+      </w:r>
+      <w:r>
+        <w:rPr>
+          <w:u w:val="single"/>
+        </w:rPr>
+        <w:t>Primary Key</w:t>
+      </w:r>
+      <w:r>
+        <w:t xml:space="preserve"> which are also </w:t>
+      </w:r>
+      <w:r>
+        <w:rPr>
+          <w:u w:val="single"/>
+        </w:rPr>
+        <w:t>Foreign Keys</w:t>
+      </w:r>
+      <w:r>
+        <w:t xml:space="preserve"> from the ‘Countr</w:t>
+      </w:r>
+      <w:r>
+        <w:t>y_Grade_Relationship</w:t>
+      </w:r>
+      <w:r>
+        <w:t>’ and ‘</w:t>
+      </w:r>
+      <w:r>
+        <w:t>Topics’</w:t>
+      </w:r>
+      <w:r>
+        <w:t xml:space="preserve"> tables.</w:t>
+      </w:r>
+    </w:p>
+    <w:p>
+      <w:pPr>
+        <w:pStyle w:val="Heading2"/>
+      </w:pPr>
+      <w:r>
+        <w:t>Lessons</w:t>
+      </w:r>
+    </w:p>
+    <w:p>
+      <w:r>
+        <w:t>R</w:t>
+      </w:r>
+      <w:r>
+        <w:t xml:space="preserve">epresents a </w:t>
+      </w:r>
+      <w:r>
+        <w:t>‘Lesson’ entity</w:t>
+      </w:r>
+      <w:r>
+        <w:t>. The ‘cid’, ‘gid’</w:t>
+      </w:r>
+      <w:r>
+        <w:t xml:space="preserve">, </w:t>
+      </w:r>
+      <w:r>
+        <w:t>‘tid’</w:t>
+      </w:r>
+      <w:r>
+        <w:t xml:space="preserve"> and ‘lid’</w:t>
+      </w:r>
+      <w:r>
+        <w:t xml:space="preserve"> columns are the </w:t>
+      </w:r>
+      <w:r>
+        <w:rPr>
+          <w:u w:val="single"/>
+        </w:rPr>
+        <w:t>Primary Key</w:t>
+      </w:r>
+      <w:r>
+        <w:t xml:space="preserve"> which</w:t>
+      </w:r>
+      <w:r>
+        <w:t xml:space="preserve"> </w:t>
+      </w:r>
+      <w:r>
+        <w:t xml:space="preserve">‘cid’, ‘gid’ and ‘tid’ columns are also </w:t>
+      </w:r>
+      <w:r>
+        <w:rPr>
+          <w:u w:val="single"/>
+        </w:rPr>
+        <w:t>Foreign Keys</w:t>
+      </w:r>
+      <w:r>
+        <w:t xml:space="preserve"> from the ‘Country_Grade</w:t>
+      </w:r>
+      <w:r>
+        <w:t>_Topic_</w:t>
+      </w:r>
+      <w:r>
+        <w:t>Relation’ table.</w:t>
+      </w:r>
+    </w:p>
+    <w:p>
+      <w:pPr>
+        <w:pStyle w:val="Heading2"/>
+      </w:pPr>
+      <w:r>
+        <w:t>Credentials</w:t>
+      </w:r>
+    </w:p>
+    <w:p>
+      <w:r>
+        <w:t>R</w:t>
+      </w:r>
+      <w:r>
+        <w:t>epresents a ‘</w:t>
+      </w:r>
+      <w:r>
+        <w:t>Credentials’</w:t>
+      </w:r>
+      <w:r>
+        <w:t xml:space="preserve"> entity. </w:t>
+      </w:r>
+      <w:r>
+        <w:t>Used for secure log in to the website.</w:t>
+      </w:r>
+    </w:p>
+    <w:p>
+      <w:pPr>
+        <w:pStyle w:val="Heading2"/>
+      </w:pPr>
+      <w:r>
+        <w:t>Survery_Url</w:t>
+      </w:r>
+    </w:p>
+    <w:p>
+      <w:r>
+        <w:t>R</w:t>
+      </w:r>
+      <w:r>
+        <w:t>epresents a ‘</w:t>
+      </w:r>
+      <w:proofErr w:type="spellStart"/>
+      <w:r>
+        <w:t>Url</w:t>
+      </w:r>
+      <w:proofErr w:type="spellEnd"/>
+      <w:r>
+        <w:t>’</w:t>
+      </w:r>
+      <w:r>
+        <w:t xml:space="preserve"> entity. Used for </w:t>
+      </w:r>
+      <w:r>
+        <w:t>survey links.</w:t>
       </w:r>
       <w:bookmarkStart w:id="0" w:name="_GoBack"/>
       <w:bookmarkEnd w:id="0"/>
     </w:p>
+    <w:p>
+      <w:pPr>
+        <w:pStyle w:val="Heading1"/>
+      </w:pPr>
+      <w:r>
+        <w:t>Implementation</w:t>
+      </w:r>
+    </w:p>
+    <w:p>
+      <w:pPr>
+        <w:rPr>
+          <w:highlight w:val="yellow"/>
+        </w:rPr>
+      </w:pPr>
+    </w:p>
+    <w:p>
+      <w:r>
+        <w:rPr>
+          <w:noProof/>
+        </w:rPr>
+        <w:lastRenderedPageBreak/>
+        <w:drawing>
+          <wp:inline distT="0" distB="0" distL="0" distR="0" wp14:anchorId="04447552" wp14:editId="613F2329">
+            <wp:extent cx="5943600" cy="2842895"/>
+            <wp:effectExtent l="0" t="0" r="0" b="0"/>
+            <wp:docPr id="1" name="Picture 1"/>
+            <wp:cNvGraphicFramePr>
+              <a:graphicFrameLocks xmlns:a="http://schemas.openxmlformats.org/drawingml/2006/main" noChangeAspect="1"/>
+            </wp:cNvGraphicFramePr>
+            <a:graphic xmlns:a="http://schemas.openxmlformats.org/drawingml/2006/main">
+              <a:graphicData uri="http://schemas.openxmlformats.org/drawingml/2006/picture">
+                <pic:pic xmlns:pic="http://schemas.openxmlformats.org/drawingml/2006/picture">
+                  <pic:nvPicPr>
+                    <pic:cNvPr id="1" name="databaseUML.png"/>
+                    <pic:cNvPicPr/>
+                  </pic:nvPicPr>
+                  <pic:blipFill>
+                    <a:blip r:embed="rId7">
+                      <a:extLst>
+                        <a:ext uri="{28A0092B-C50C-407E-A947-70E740481C1C}">
+                          <a14:useLocalDpi xmlns:a14="http://schemas.microsoft.com/office/drawing/2010/main" val="0"/>
+                        </a:ext>
+                      </a:extLst>
+                    </a:blip>
+                    <a:stretch>
+                      <a:fillRect/>
+                    </a:stretch>
+                  </pic:blipFill>
+                  <pic:spPr>
+                    <a:xfrm>
+                      <a:off x="0" y="0"/>
+                      <a:ext cx="5943600" cy="2842895"/>
+                    </a:xfrm>
+                    <a:prstGeom prst="rect">
+                      <a:avLst/>
+                    </a:prstGeom>
+                  </pic:spPr>
+                </pic:pic>
+              </a:graphicData>
+            </a:graphic>
+          </wp:inline>
+        </w:drawing>
+      </w:r>
+    </w:p>
+    <w:p/>
+    <w:p>
+      <w:proofErr w:type="spellStart"/>
+      <w:r>
+        <w:rPr>
+          <w:highlight w:val="yellow"/>
+        </w:rPr>
+        <w:t>Todo</w:t>
+      </w:r>
+      <w:proofErr w:type="spellEnd"/>
+      <w:r>
+        <w:rPr>
+          <w:highlight w:val="yellow"/>
+        </w:rPr>
+        <w:t xml:space="preserve"> </w:t>
+      </w:r>
+      <w:proofErr w:type="spellStart"/>
+      <w:r>
+        <w:rPr>
+          <w:highlight w:val="yellow"/>
+        </w:rPr>
+        <w:t>sql</w:t>
+      </w:r>
+      <w:proofErr w:type="spellEnd"/>
+      <w:r>
+        <w:rPr>
+          <w:highlight w:val="yellow"/>
+        </w:rPr>
+        <w:t xml:space="preserve"> file?</w:t>
+      </w:r>
+    </w:p>
     <w:sectPr>
-      <w:headerReference w:type="default" r:id="rId7"/>
+      <w:headerReference w:type="default" r:id="rId8"/>
       <w:pgSz w:w="12240" w:h="15840"/>
       <w:pgMar w:top="720" w:right="1440" w:bottom="720" w:left="1440" w:header="720" w:footer="720" w:gutter="0"/>
       <w:cols w:space="720"/>
@@ -145,22 +683,14 @@
             <w:color w:val="7F7F7F" w:themeColor="background1" w:themeShade="7F"/>
             <w:spacing w:val="60"/>
           </w:rPr>
-          <w:t>*</w:t>
-        </w:r>
-        <w:r>
-          <w:rPr>
-            <w:color w:val="7F7F7F" w:themeColor="background1" w:themeShade="7F"/>
-            <w:spacing w:val="60"/>
-            <w:highlight w:val="yellow"/>
-          </w:rPr>
-          <w:t>app name</w:t>
+          <w:t>‘Reaching For English’</w:t>
         </w:r>
         <w:r>
           <w:rPr>
             <w:color w:val="7F7F7F" w:themeColor="background1" w:themeShade="7F"/>
             <w:spacing w:val="60"/>
           </w:rPr>
-          <w:t xml:space="preserve">* </w:t>
+          <w:t xml:space="preserve"> </w:t>
         </w:r>
         <w:r>
           <w:rPr>
@@ -920,6 +1450,119 @@
     </w:lvl>
   </w:abstractNum>
   <w:abstractNum w:abstractNumId="8" w15:restartNumberingAfterBreak="0">
+    <w:nsid w:val="5F1155C7"/>
+    <w:multiLevelType w:val="hybridMultilevel"/>
+    <w:tmpl w:val="1A405F4C"/>
+    <w:lvl w:ilvl="0" w:tplc="04090001">
+      <w:start w:val="1"/>
+      <w:numFmt w:val="bullet"/>
+      <w:lvlText w:val=""/>
+      <w:lvlJc w:val="left"/>
+      <w:pPr>
+        <w:ind w:left="720" w:hanging="360"/>
+      </w:pPr>
+      <w:rPr>
+        <w:rFonts w:ascii="Symbol" w:hAnsi="Symbol" w:hint="default"/>
+      </w:rPr>
+    </w:lvl>
+    <w:lvl w:ilvl="1" w:tplc="04090003" w:tentative="1">
+      <w:start w:val="1"/>
+      <w:numFmt w:val="bullet"/>
+      <w:lvlText w:val="o"/>
+      <w:lvlJc w:val="left"/>
+      <w:pPr>
+        <w:ind w:left="1440" w:hanging="360"/>
+      </w:pPr>
+      <w:rPr>
+        <w:rFonts w:ascii="Courier New" w:hAnsi="Courier New" w:cs="Courier New" w:hint="default"/>
+      </w:rPr>
+    </w:lvl>
+    <w:lvl w:ilvl="2" w:tplc="04090005" w:tentative="1">
+      <w:start w:val="1"/>
+      <w:numFmt w:val="bullet"/>
+      <w:lvlText w:val=""/>
+      <w:lvlJc w:val="left"/>
+      <w:pPr>
+        <w:ind w:left="2160" w:hanging="360"/>
+      </w:pPr>
+      <w:rPr>
+        <w:rFonts w:ascii="Wingdings" w:hAnsi="Wingdings" w:hint="default"/>
+      </w:rPr>
+    </w:lvl>
+    <w:lvl w:ilvl="3" w:tplc="04090001" w:tentative="1">
+      <w:start w:val="1"/>
+      <w:numFmt w:val="bullet"/>
+      <w:lvlText w:val=""/>
+      <w:lvlJc w:val="left"/>
+      <w:pPr>
+        <w:ind w:left="2880" w:hanging="360"/>
+      </w:pPr>
+      <w:rPr>
+        <w:rFonts w:ascii="Symbol" w:hAnsi="Symbol" w:hint="default"/>
+      </w:rPr>
+    </w:lvl>
+    <w:lvl w:ilvl="4" w:tplc="04090003" w:tentative="1">
+      <w:start w:val="1"/>
+      <w:numFmt w:val="bullet"/>
+      <w:lvlText w:val="o"/>
+      <w:lvlJc w:val="left"/>
+      <w:pPr>
+        <w:ind w:left="3600" w:hanging="360"/>
+      </w:pPr>
+      <w:rPr>
+        <w:rFonts w:ascii="Courier New" w:hAnsi="Courier New" w:cs="Courier New" w:hint="default"/>
+      </w:rPr>
+    </w:lvl>
+    <w:lvl w:ilvl="5" w:tplc="04090005" w:tentative="1">
+      <w:start w:val="1"/>
+      <w:numFmt w:val="bullet"/>
+      <w:lvlText w:val=""/>
+      <w:lvlJc w:val="left"/>
+      <w:pPr>
+        <w:ind w:left="4320" w:hanging="360"/>
+      </w:pPr>
+      <w:rPr>
+        <w:rFonts w:ascii="Wingdings" w:hAnsi="Wingdings" w:hint="default"/>
+      </w:rPr>
+    </w:lvl>
+    <w:lvl w:ilvl="6" w:tplc="04090001" w:tentative="1">
+      <w:start w:val="1"/>
+      <w:numFmt w:val="bullet"/>
+      <w:lvlText w:val=""/>
+      <w:lvlJc w:val="left"/>
+      <w:pPr>
+        <w:ind w:left="5040" w:hanging="360"/>
+      </w:pPr>
+      <w:rPr>
+        <w:rFonts w:ascii="Symbol" w:hAnsi="Symbol" w:hint="default"/>
+      </w:rPr>
+    </w:lvl>
+    <w:lvl w:ilvl="7" w:tplc="04090003" w:tentative="1">
+      <w:start w:val="1"/>
+      <w:numFmt w:val="bullet"/>
+      <w:lvlText w:val="o"/>
+      <w:lvlJc w:val="left"/>
+      <w:pPr>
+        <w:ind w:left="5760" w:hanging="360"/>
+      </w:pPr>
+      <w:rPr>
+        <w:rFonts w:ascii="Courier New" w:hAnsi="Courier New" w:cs="Courier New" w:hint="default"/>
+      </w:rPr>
+    </w:lvl>
+    <w:lvl w:ilvl="8" w:tplc="04090005" w:tentative="1">
+      <w:start w:val="1"/>
+      <w:numFmt w:val="bullet"/>
+      <w:lvlText w:val=""/>
+      <w:lvlJc w:val="left"/>
+      <w:pPr>
+        <w:ind w:left="6480" w:hanging="360"/>
+      </w:pPr>
+      <w:rPr>
+        <w:rFonts w:ascii="Wingdings" w:hAnsi="Wingdings" w:hint="default"/>
+      </w:rPr>
+    </w:lvl>
+  </w:abstractNum>
+  <w:abstractNum w:abstractNumId="9" w15:restartNumberingAfterBreak="0">
     <w:nsid w:val="78813F9E"/>
     <w:multiLevelType w:val="hybridMultilevel"/>
     <w:tmpl w:val="467C854E"/>
@@ -1005,7 +1648,7 @@
       </w:pPr>
     </w:lvl>
   </w:abstractNum>
-  <w:abstractNum w:abstractNumId="9" w15:restartNumberingAfterBreak="0">
+  <w:abstractNum w:abstractNumId="10" w15:restartNumberingAfterBreak="0">
     <w:nsid w:val="7CC8693F"/>
     <w:multiLevelType w:val="hybridMultilevel"/>
     <w:tmpl w:val="D7FA3A84"/>
@@ -1118,7 +1761,7 @@
       </w:rPr>
     </w:lvl>
   </w:abstractNum>
-  <w:abstractNum w:abstractNumId="10" w15:restartNumberingAfterBreak="0">
+  <w:abstractNum w:abstractNumId="11" w15:restartNumberingAfterBreak="0">
     <w:nsid w:val="7EBF2A4F"/>
     <w:multiLevelType w:val="hybridMultilevel"/>
     <w:tmpl w:val="A77A6CAE"/>
@@ -1204,7 +1847,7 @@
       </w:pPr>
     </w:lvl>
   </w:abstractNum>
-  <w:abstractNum w:abstractNumId="11" w15:restartNumberingAfterBreak="0">
+  <w:abstractNum w:abstractNumId="12" w15:restartNumberingAfterBreak="0">
     <w:nsid w:val="7F147F49"/>
     <w:multiLevelType w:val="hybridMultilevel"/>
     <w:tmpl w:val="BF7EDDF6"/>
@@ -1300,10 +1943,10 @@
     <w:abstractNumId w:val="0"/>
   </w:num>
   <w:num w:numId="4">
-    <w:abstractNumId w:val="9"/>
+    <w:abstractNumId w:val="10"/>
   </w:num>
   <w:num w:numId="5">
-    <w:abstractNumId w:val="10"/>
+    <w:abstractNumId w:val="11"/>
   </w:num>
   <w:num w:numId="6">
     <w:abstractNumId w:val="2"/>
@@ -1312,7 +1955,7 @@
     <w:abstractNumId w:val="5"/>
   </w:num>
   <w:num w:numId="8">
-    <w:abstractNumId w:val="11"/>
+    <w:abstractNumId w:val="12"/>
   </w:num>
   <w:num w:numId="9">
     <w:abstractNumId w:val="7"/>
@@ -1321,10 +1964,13 @@
     <w:abstractNumId w:val="6"/>
   </w:num>
   <w:num w:numId="11">
-    <w:abstractNumId w:val="8"/>
+    <w:abstractNumId w:val="9"/>
   </w:num>
   <w:num w:numId="12">
     <w:abstractNumId w:val="1"/>
+  </w:num>
+  <w:num w:numId="13">
+    <w:abstractNumId w:val="8"/>
   </w:num>
 </w:numbering>
 </file>

</xml_diff>

<commit_message>
posterIdeas and link file
see summary
</commit_message>
<xml_diff>
--- a/Documentations/Database/database_techGuide.docx
+++ b/Documentations/Database/database_techGuide.docx
@@ -96,19 +96,7 @@
     </w:p>
     <w:p>
       <w:r>
-        <w:t xml:space="preserve">Descriptions of the </w:t>
-      </w:r>
-      <w:r>
-        <w:t>tables</w:t>
-      </w:r>
-      <w:r>
-        <w:t xml:space="preserve"> used in the </w:t>
-      </w:r>
-      <w:r>
-        <w:t>database</w:t>
-      </w:r>
-      <w:r>
-        <w:t>:</w:t>
+        <w:t>Descriptions of the tables used in the database:</w:t>
       </w:r>
     </w:p>
     <w:p>
@@ -155,19 +143,7 @@
         <w:t>R</w:t>
       </w:r>
       <w:r>
-        <w:t>epresents a ‘</w:t>
-      </w:r>
-      <w:r>
-        <w:t>Grade’</w:t>
-      </w:r>
-      <w:r>
-        <w:t xml:space="preserve"> entity. The ‘</w:t>
-      </w:r>
-      <w:r>
-        <w:t>g</w:t>
-      </w:r>
-      <w:r>
-        <w:t xml:space="preserve">id’ column is the </w:t>
+        <w:t xml:space="preserve">epresents a ‘Grade’ entity. The ‘gid’ column is the </w:t>
       </w:r>
       <w:r>
         <w:rPr>
@@ -176,19 +152,7 @@
         <w:t>Primary Key</w:t>
       </w:r>
       <w:r>
-        <w:t xml:space="preserve"> that is the </w:t>
-      </w:r>
-      <w:r>
-        <w:t>grade</w:t>
-      </w:r>
-      <w:r>
-        <w:t xml:space="preserve"> </w:t>
-      </w:r>
-      <w:r>
-        <w:t>number</w:t>
-      </w:r>
-      <w:r>
-        <w:t>.</w:t>
+        <w:t xml:space="preserve"> that is the grade number.</w:t>
       </w:r>
     </w:p>
     <w:p>
@@ -207,19 +171,7 @@
         <w:t>R</w:t>
       </w:r>
       <w:r>
-        <w:t>epresents a ‘</w:t>
-      </w:r>
-      <w:r>
-        <w:t>Topic’</w:t>
-      </w:r>
-      <w:r>
-        <w:t xml:space="preserve"> entity. The ‘</w:t>
-      </w:r>
-      <w:r>
-        <w:t>t</w:t>
-      </w:r>
-      <w:r>
-        <w:t xml:space="preserve">id’ column is the </w:t>
+        <w:t xml:space="preserve">epresents a ‘Topic’ entity. The ‘tid’ column is the </w:t>
       </w:r>
       <w:r>
         <w:rPr>
@@ -228,13 +180,7 @@
         <w:t>Primary Key</w:t>
       </w:r>
       <w:r>
-        <w:t xml:space="preserve"> that is the </w:t>
-      </w:r>
-      <w:r>
-        <w:t>topic</w:t>
-      </w:r>
-      <w:r>
-        <w:t xml:space="preserve"> name.</w:t>
+        <w:t xml:space="preserve"> that is the topic name.</w:t>
       </w:r>
     </w:p>
     <w:p>
@@ -250,37 +196,7 @@
         <w:t>R</w:t>
       </w:r>
       <w:r>
-        <w:t>epresents a ‘Country’</w:t>
-      </w:r>
-      <w:r>
-        <w:t xml:space="preserve"> and ‘Grade’</w:t>
-      </w:r>
-      <w:r>
-        <w:t xml:space="preserve"> </w:t>
-      </w:r>
-      <w:r>
-        <w:t>relationship</w:t>
-      </w:r>
-      <w:r>
-        <w:t>. The ‘cid’</w:t>
-      </w:r>
-      <w:r>
-        <w:t xml:space="preserve"> and ‘gid’</w:t>
-      </w:r>
-      <w:r>
-        <w:t xml:space="preserve"> column</w:t>
-      </w:r>
-      <w:r>
-        <w:t>s</w:t>
-      </w:r>
-      <w:r>
-        <w:t xml:space="preserve"> </w:t>
-      </w:r>
-      <w:r>
-        <w:t>are</w:t>
-      </w:r>
-      <w:r>
-        <w:t xml:space="preserve"> the </w:t>
+        <w:t xml:space="preserve">epresents a ‘Country’ and ‘Grade’ relationship. The ‘cid’ and ‘gid’ columns are the </w:t>
       </w:r>
       <w:r>
         <w:rPr>
@@ -314,25 +230,7 @@
         <w:t>R</w:t>
       </w:r>
       <w:r>
-        <w:t xml:space="preserve">epresents a ‘Country’ and ‘Grade’ </w:t>
-      </w:r>
-      <w:r>
-        <w:t xml:space="preserve">and ‘Topic’ </w:t>
-      </w:r>
-      <w:r>
-        <w:t>relationship. The ‘cid’</w:t>
-      </w:r>
-      <w:r>
-        <w:t xml:space="preserve">, </w:t>
-      </w:r>
-      <w:r>
-        <w:t>‘gid’</w:t>
-      </w:r>
-      <w:r>
-        <w:t xml:space="preserve"> and ‘tid’</w:t>
-      </w:r>
-      <w:r>
-        <w:t xml:space="preserve"> columns are the </w:t>
+        <w:t xml:space="preserve">epresents a ‘Country’ and ‘Grade’ and ‘Topic’ relationship. The ‘cid’, ‘gid’ and ‘tid’ columns are the </w:t>
       </w:r>
       <w:r>
         <w:rPr>
@@ -350,19 +248,7 @@
         <w:t>Foreign Keys</w:t>
       </w:r>
       <w:r>
-        <w:t xml:space="preserve"> from the ‘Countr</w:t>
-      </w:r>
-      <w:r>
-        <w:t>y_Grade_Relationship</w:t>
-      </w:r>
-      <w:r>
-        <w:t>’ and ‘</w:t>
-      </w:r>
-      <w:r>
-        <w:t>Topics’</w:t>
-      </w:r>
-      <w:r>
-        <w:t xml:space="preserve"> tables.</w:t>
+        <w:t xml:space="preserve"> from the ‘Country_Grade_Relationship’ and ‘Topics’ tables.</w:t>
       </w:r>
     </w:p>
     <w:p>
@@ -378,25 +264,7 @@
         <w:t>R</w:t>
       </w:r>
       <w:r>
-        <w:t xml:space="preserve">epresents a </w:t>
-      </w:r>
-      <w:r>
-        <w:t>‘Lesson’ entity</w:t>
-      </w:r>
-      <w:r>
-        <w:t>. The ‘cid’, ‘gid’</w:t>
-      </w:r>
-      <w:r>
-        <w:t xml:space="preserve">, </w:t>
-      </w:r>
-      <w:r>
-        <w:t>‘tid’</w:t>
-      </w:r>
-      <w:r>
-        <w:t xml:space="preserve"> and ‘lid’</w:t>
-      </w:r>
-      <w:r>
-        <w:t xml:space="preserve"> columns are the </w:t>
+        <w:t xml:space="preserve">epresents a ‘Lesson’ entity. The ‘cid’, ‘gid’, ‘tid’ and ‘lid’ columns are the </w:t>
       </w:r>
       <w:r>
         <w:rPr>
@@ -405,13 +273,7 @@
         <w:t>Primary Key</w:t>
       </w:r>
       <w:r>
-        <w:t xml:space="preserve"> which</w:t>
-      </w:r>
-      <w:r>
-        <w:t xml:space="preserve"> </w:t>
-      </w:r>
-      <w:r>
-        <w:t xml:space="preserve">‘cid’, ‘gid’ and ‘tid’ columns are also </w:t>
+        <w:t xml:space="preserve"> which ‘cid’, ‘gid’ and ‘tid’ columns are also </w:t>
       </w:r>
       <w:r>
         <w:rPr>
@@ -420,13 +282,7 @@
         <w:t>Foreign Keys</w:t>
       </w:r>
       <w:r>
-        <w:t xml:space="preserve"> from the ‘Country_Grade</w:t>
-      </w:r>
-      <w:r>
-        <w:t>_Topic_</w:t>
-      </w:r>
-      <w:r>
-        <w:t>Relation’ table.</w:t>
+        <w:t xml:space="preserve"> from the ‘Country_Grade_Topic_Relation’ table.</w:t>
       </w:r>
     </w:p>
     <w:p>
@@ -442,16 +298,7 @@
         <w:t>R</w:t>
       </w:r>
       <w:r>
-        <w:t>epresents a ‘</w:t>
-      </w:r>
-      <w:r>
-        <w:t>Credentials’</w:t>
-      </w:r>
-      <w:r>
-        <w:t xml:space="preserve"> entity. </w:t>
-      </w:r>
-      <w:r>
-        <w:t>Used for secure log in to the website.</w:t>
+        <w:t>epresents a ‘Credentials’ entity. Used for secure log in to the website.</w:t>
       </w:r>
     </w:p>
     <w:p>
@@ -467,25 +314,17 @@
         <w:t>R</w:t>
       </w:r>
       <w:r>
-        <w:t>epresents a ‘</w:t>
-      </w:r>
-      <w:proofErr w:type="spellStart"/>
-      <w:r>
-        <w:t>Url</w:t>
-      </w:r>
-      <w:proofErr w:type="spellEnd"/>
-      <w:r>
-        <w:t>’</w:t>
-      </w:r>
-      <w:r>
-        <w:t xml:space="preserve"> entity. Used for </w:t>
-      </w:r>
-      <w:r>
-        <w:t>survey links.</w:t>
+        <w:t>epresents a ‘Url’ entity. Used for survey links.</w:t>
+      </w:r>
+    </w:p>
+    <w:p>
+      <w:r>
+        <w:br w:type="page"/>
       </w:r>
       <w:bookmarkStart w:id="0" w:name="_GoBack"/>
       <w:bookmarkEnd w:id="0"/>
     </w:p>
+    <w:p/>
     <w:p>
       <w:pPr>
         <w:pStyle w:val="Heading1"/>
@@ -506,7 +345,6 @@
         <w:rPr>
           <w:noProof/>
         </w:rPr>
-        <w:lastRenderedPageBreak/>
         <w:drawing>
           <wp:inline distT="0" distB="0" distL="0" distR="0" wp14:anchorId="04447552" wp14:editId="613F2329">
             <wp:extent cx="5943600" cy="2842895"/>

</xml_diff>

<commit_message>
tech/user docs and publisher
-added ToC for each guide
-made option 4 layout in publisher for poster
</commit_message>
<xml_diff>
--- a/Documentations/Database/database_techGuide.docx
+++ b/Documentations/Database/database_techGuide.docx
@@ -51,17 +51,7 @@
           <w:sz w:val="72"/>
           <w:szCs w:val="72"/>
         </w:rPr>
-        <w:t>“</w:t>
-      </w:r>
-      <w:bookmarkStart w:id="0" w:name="_GoBack"/>
-      <w:bookmarkEnd w:id="0"/>
-      <w:r>
-        <w:rPr>
-          <w:b/>
-          <w:sz w:val="72"/>
-          <w:szCs w:val="72"/>
-        </w:rPr>
-        <w:t>Reaching For English”</w:t>
+        <w:t>“Reaching For English”</w:t>
       </w:r>
     </w:p>
     <w:p>
@@ -276,24 +266,1301 @@
         <w:br w:type="page"/>
       </w:r>
     </w:p>
-    <w:p>
-      <w:r>
-        <w:lastRenderedPageBreak/>
-        <w:t>*table of contents*</w:t>
-      </w:r>
-    </w:p>
+    <w:sdt>
+      <w:sdtPr>
+        <w:rPr>
+          <w:sz w:val="40"/>
+          <w:szCs w:val="40"/>
+        </w:rPr>
+        <w:id w:val="-1103409808"/>
+        <w:docPartObj>
+          <w:docPartGallery w:val="Table of Contents"/>
+          <w:docPartUnique/>
+        </w:docPartObj>
+      </w:sdtPr>
+      <w:sdtEndPr>
+        <w:rPr>
+          <w:rFonts w:asciiTheme="minorHAnsi" w:eastAsiaTheme="minorHAnsi" w:hAnsiTheme="minorHAnsi" w:cstheme="minorBidi"/>
+          <w:b/>
+          <w:bCs/>
+          <w:noProof/>
+          <w:color w:val="auto"/>
+          <w:sz w:val="22"/>
+          <w:szCs w:val="22"/>
+        </w:rPr>
+      </w:sdtEndPr>
+      <w:sdtContent>
+        <w:p>
+          <w:pPr>
+            <w:pStyle w:val="TOCHeading"/>
+            <w:rPr>
+              <w:sz w:val="40"/>
+              <w:szCs w:val="40"/>
+            </w:rPr>
+          </w:pPr>
+          <w:r>
+            <w:rPr>
+              <w:sz w:val="40"/>
+              <w:szCs w:val="40"/>
+            </w:rPr>
+            <w:t>Table of Contents</w:t>
+          </w:r>
+        </w:p>
+        <w:p>
+          <w:pPr>
+            <w:pStyle w:val="TOC1"/>
+            <w:tabs>
+              <w:tab w:val="right" w:leader="dot" w:pos="9350"/>
+            </w:tabs>
+            <w:rPr>
+              <w:noProof/>
+              <w:sz w:val="28"/>
+              <w:szCs w:val="28"/>
+            </w:rPr>
+          </w:pPr>
+          <w:r>
+            <w:rPr>
+              <w:sz w:val="28"/>
+              <w:szCs w:val="28"/>
+            </w:rPr>
+            <w:fldChar w:fldCharType="begin"/>
+          </w:r>
+          <w:r>
+            <w:rPr>
+              <w:sz w:val="28"/>
+              <w:szCs w:val="28"/>
+            </w:rPr>
+            <w:instrText xml:space="preserve"> TOC \o "1-3" \h \z \u </w:instrText>
+          </w:r>
+          <w:r>
+            <w:rPr>
+              <w:sz w:val="28"/>
+              <w:szCs w:val="28"/>
+            </w:rPr>
+            <w:fldChar w:fldCharType="separate"/>
+          </w:r>
+          <w:hyperlink w:anchor="_Toc514175257" w:history="1">
+            <w:r>
+              <w:rPr>
+                <w:rStyle w:val="Hyperlink"/>
+                <w:noProof/>
+                <w:sz w:val="28"/>
+                <w:szCs w:val="28"/>
+              </w:rPr>
+              <w:t>Environment</w:t>
+            </w:r>
+            <w:r>
+              <w:rPr>
+                <w:noProof/>
+                <w:webHidden/>
+                <w:sz w:val="28"/>
+                <w:szCs w:val="28"/>
+              </w:rPr>
+              <w:tab/>
+            </w:r>
+            <w:r>
+              <w:rPr>
+                <w:noProof/>
+                <w:webHidden/>
+                <w:sz w:val="28"/>
+                <w:szCs w:val="28"/>
+              </w:rPr>
+              <w:fldChar w:fldCharType="begin"/>
+            </w:r>
+            <w:r>
+              <w:rPr>
+                <w:noProof/>
+                <w:webHidden/>
+                <w:sz w:val="28"/>
+                <w:szCs w:val="28"/>
+              </w:rPr>
+              <w:instrText xml:space="preserve"> PAGEREF _Toc514175257 \h </w:instrText>
+            </w:r>
+            <w:r>
+              <w:rPr>
+                <w:noProof/>
+                <w:webHidden/>
+                <w:sz w:val="28"/>
+                <w:szCs w:val="28"/>
+              </w:rPr>
+            </w:r>
+            <w:r>
+              <w:rPr>
+                <w:noProof/>
+                <w:webHidden/>
+                <w:sz w:val="28"/>
+                <w:szCs w:val="28"/>
+              </w:rPr>
+              <w:fldChar w:fldCharType="separate"/>
+            </w:r>
+            <w:r>
+              <w:rPr>
+                <w:noProof/>
+                <w:webHidden/>
+                <w:sz w:val="28"/>
+                <w:szCs w:val="28"/>
+              </w:rPr>
+              <w:t>3</w:t>
+            </w:r>
+            <w:r>
+              <w:rPr>
+                <w:noProof/>
+                <w:webHidden/>
+                <w:sz w:val="28"/>
+                <w:szCs w:val="28"/>
+              </w:rPr>
+              <w:fldChar w:fldCharType="end"/>
+            </w:r>
+          </w:hyperlink>
+        </w:p>
+        <w:p>
+          <w:pPr>
+            <w:pStyle w:val="TOC1"/>
+            <w:tabs>
+              <w:tab w:val="right" w:leader="dot" w:pos="9350"/>
+            </w:tabs>
+            <w:rPr>
+              <w:noProof/>
+              <w:sz w:val="28"/>
+              <w:szCs w:val="28"/>
+            </w:rPr>
+          </w:pPr>
+          <w:hyperlink w:anchor="_Toc514175258" w:history="1">
+            <w:r>
+              <w:rPr>
+                <w:rStyle w:val="Hyperlink"/>
+                <w:noProof/>
+                <w:sz w:val="28"/>
+                <w:szCs w:val="28"/>
+              </w:rPr>
+              <w:t>Table Descriptions</w:t>
+            </w:r>
+            <w:r>
+              <w:rPr>
+                <w:noProof/>
+                <w:webHidden/>
+                <w:sz w:val="28"/>
+                <w:szCs w:val="28"/>
+              </w:rPr>
+              <w:tab/>
+            </w:r>
+            <w:r>
+              <w:rPr>
+                <w:noProof/>
+                <w:webHidden/>
+                <w:sz w:val="28"/>
+                <w:szCs w:val="28"/>
+              </w:rPr>
+              <w:fldChar w:fldCharType="begin"/>
+            </w:r>
+            <w:r>
+              <w:rPr>
+                <w:noProof/>
+                <w:webHidden/>
+                <w:sz w:val="28"/>
+                <w:szCs w:val="28"/>
+              </w:rPr>
+              <w:instrText xml:space="preserve"> PAGEREF _Toc514175258 \h </w:instrText>
+            </w:r>
+            <w:r>
+              <w:rPr>
+                <w:noProof/>
+                <w:webHidden/>
+                <w:sz w:val="28"/>
+                <w:szCs w:val="28"/>
+              </w:rPr>
+            </w:r>
+            <w:r>
+              <w:rPr>
+                <w:noProof/>
+                <w:webHidden/>
+                <w:sz w:val="28"/>
+                <w:szCs w:val="28"/>
+              </w:rPr>
+              <w:fldChar w:fldCharType="separate"/>
+            </w:r>
+            <w:r>
+              <w:rPr>
+                <w:noProof/>
+                <w:webHidden/>
+                <w:sz w:val="28"/>
+                <w:szCs w:val="28"/>
+              </w:rPr>
+              <w:t>3</w:t>
+            </w:r>
+            <w:r>
+              <w:rPr>
+                <w:noProof/>
+                <w:webHidden/>
+                <w:sz w:val="28"/>
+                <w:szCs w:val="28"/>
+              </w:rPr>
+              <w:fldChar w:fldCharType="end"/>
+            </w:r>
+          </w:hyperlink>
+        </w:p>
+        <w:p>
+          <w:pPr>
+            <w:pStyle w:val="TOC2"/>
+            <w:tabs>
+              <w:tab w:val="right" w:leader="dot" w:pos="9350"/>
+            </w:tabs>
+            <w:rPr>
+              <w:noProof/>
+              <w:sz w:val="28"/>
+              <w:szCs w:val="28"/>
+            </w:rPr>
+          </w:pPr>
+          <w:hyperlink w:anchor="_Toc514175259" w:history="1">
+            <w:r>
+              <w:rPr>
+                <w:rStyle w:val="Hyperlink"/>
+                <w:noProof/>
+                <w:sz w:val="28"/>
+                <w:szCs w:val="28"/>
+              </w:rPr>
+              <w:t>Countries</w:t>
+            </w:r>
+            <w:r>
+              <w:rPr>
+                <w:noProof/>
+                <w:webHidden/>
+                <w:sz w:val="28"/>
+                <w:szCs w:val="28"/>
+              </w:rPr>
+              <w:tab/>
+            </w:r>
+            <w:r>
+              <w:rPr>
+                <w:noProof/>
+                <w:webHidden/>
+                <w:sz w:val="28"/>
+                <w:szCs w:val="28"/>
+              </w:rPr>
+              <w:fldChar w:fldCharType="begin"/>
+            </w:r>
+            <w:r>
+              <w:rPr>
+                <w:noProof/>
+                <w:webHidden/>
+                <w:sz w:val="28"/>
+                <w:szCs w:val="28"/>
+              </w:rPr>
+              <w:instrText xml:space="preserve"> PAGEREF _Toc514175259 \h </w:instrText>
+            </w:r>
+            <w:r>
+              <w:rPr>
+                <w:noProof/>
+                <w:webHidden/>
+                <w:sz w:val="28"/>
+                <w:szCs w:val="28"/>
+              </w:rPr>
+            </w:r>
+            <w:r>
+              <w:rPr>
+                <w:noProof/>
+                <w:webHidden/>
+                <w:sz w:val="28"/>
+                <w:szCs w:val="28"/>
+              </w:rPr>
+              <w:fldChar w:fldCharType="separate"/>
+            </w:r>
+            <w:r>
+              <w:rPr>
+                <w:noProof/>
+                <w:webHidden/>
+                <w:sz w:val="28"/>
+                <w:szCs w:val="28"/>
+              </w:rPr>
+              <w:t>3</w:t>
+            </w:r>
+            <w:r>
+              <w:rPr>
+                <w:noProof/>
+                <w:webHidden/>
+                <w:sz w:val="28"/>
+                <w:szCs w:val="28"/>
+              </w:rPr>
+              <w:fldChar w:fldCharType="end"/>
+            </w:r>
+          </w:hyperlink>
+        </w:p>
+        <w:p>
+          <w:pPr>
+            <w:pStyle w:val="TOC2"/>
+            <w:tabs>
+              <w:tab w:val="right" w:leader="dot" w:pos="9350"/>
+            </w:tabs>
+            <w:rPr>
+              <w:noProof/>
+              <w:sz w:val="28"/>
+              <w:szCs w:val="28"/>
+            </w:rPr>
+          </w:pPr>
+          <w:hyperlink w:anchor="_Toc514175260" w:history="1">
+            <w:r>
+              <w:rPr>
+                <w:rStyle w:val="Hyperlink"/>
+                <w:noProof/>
+                <w:sz w:val="28"/>
+                <w:szCs w:val="28"/>
+              </w:rPr>
+              <w:t>Grades</w:t>
+            </w:r>
+            <w:r>
+              <w:rPr>
+                <w:noProof/>
+                <w:webHidden/>
+                <w:sz w:val="28"/>
+                <w:szCs w:val="28"/>
+              </w:rPr>
+              <w:tab/>
+            </w:r>
+            <w:r>
+              <w:rPr>
+                <w:noProof/>
+                <w:webHidden/>
+                <w:sz w:val="28"/>
+                <w:szCs w:val="28"/>
+              </w:rPr>
+              <w:fldChar w:fldCharType="begin"/>
+            </w:r>
+            <w:r>
+              <w:rPr>
+                <w:noProof/>
+                <w:webHidden/>
+                <w:sz w:val="28"/>
+                <w:szCs w:val="28"/>
+              </w:rPr>
+              <w:instrText xml:space="preserve"> PAGEREF _Toc514175260 \h </w:instrText>
+            </w:r>
+            <w:r>
+              <w:rPr>
+                <w:noProof/>
+                <w:webHidden/>
+                <w:sz w:val="28"/>
+                <w:szCs w:val="28"/>
+              </w:rPr>
+            </w:r>
+            <w:r>
+              <w:rPr>
+                <w:noProof/>
+                <w:webHidden/>
+                <w:sz w:val="28"/>
+                <w:szCs w:val="28"/>
+              </w:rPr>
+              <w:fldChar w:fldCharType="separate"/>
+            </w:r>
+            <w:r>
+              <w:rPr>
+                <w:noProof/>
+                <w:webHidden/>
+                <w:sz w:val="28"/>
+                <w:szCs w:val="28"/>
+              </w:rPr>
+              <w:t>3</w:t>
+            </w:r>
+            <w:r>
+              <w:rPr>
+                <w:noProof/>
+                <w:webHidden/>
+                <w:sz w:val="28"/>
+                <w:szCs w:val="28"/>
+              </w:rPr>
+              <w:fldChar w:fldCharType="end"/>
+            </w:r>
+          </w:hyperlink>
+        </w:p>
+        <w:p>
+          <w:pPr>
+            <w:pStyle w:val="TOC2"/>
+            <w:tabs>
+              <w:tab w:val="right" w:leader="dot" w:pos="9350"/>
+            </w:tabs>
+            <w:rPr>
+              <w:noProof/>
+              <w:sz w:val="28"/>
+              <w:szCs w:val="28"/>
+            </w:rPr>
+          </w:pPr>
+          <w:hyperlink w:anchor="_Toc514175261" w:history="1">
+            <w:r>
+              <w:rPr>
+                <w:rStyle w:val="Hyperlink"/>
+                <w:noProof/>
+                <w:sz w:val="28"/>
+                <w:szCs w:val="28"/>
+              </w:rPr>
+              <w:t>Topics</w:t>
+            </w:r>
+            <w:r>
+              <w:rPr>
+                <w:noProof/>
+                <w:webHidden/>
+                <w:sz w:val="28"/>
+                <w:szCs w:val="28"/>
+              </w:rPr>
+              <w:tab/>
+            </w:r>
+            <w:r>
+              <w:rPr>
+                <w:noProof/>
+                <w:webHidden/>
+                <w:sz w:val="28"/>
+                <w:szCs w:val="28"/>
+              </w:rPr>
+              <w:fldChar w:fldCharType="begin"/>
+            </w:r>
+            <w:r>
+              <w:rPr>
+                <w:noProof/>
+                <w:webHidden/>
+                <w:sz w:val="28"/>
+                <w:szCs w:val="28"/>
+              </w:rPr>
+              <w:instrText xml:space="preserve"> PAGEREF _Toc514175261 \h </w:instrText>
+            </w:r>
+            <w:r>
+              <w:rPr>
+                <w:noProof/>
+                <w:webHidden/>
+                <w:sz w:val="28"/>
+                <w:szCs w:val="28"/>
+              </w:rPr>
+            </w:r>
+            <w:r>
+              <w:rPr>
+                <w:noProof/>
+                <w:webHidden/>
+                <w:sz w:val="28"/>
+                <w:szCs w:val="28"/>
+              </w:rPr>
+              <w:fldChar w:fldCharType="separate"/>
+            </w:r>
+            <w:r>
+              <w:rPr>
+                <w:noProof/>
+                <w:webHidden/>
+                <w:sz w:val="28"/>
+                <w:szCs w:val="28"/>
+              </w:rPr>
+              <w:t>3</w:t>
+            </w:r>
+            <w:r>
+              <w:rPr>
+                <w:noProof/>
+                <w:webHidden/>
+                <w:sz w:val="28"/>
+                <w:szCs w:val="28"/>
+              </w:rPr>
+              <w:fldChar w:fldCharType="end"/>
+            </w:r>
+          </w:hyperlink>
+        </w:p>
+        <w:p>
+          <w:pPr>
+            <w:pStyle w:val="TOC2"/>
+            <w:tabs>
+              <w:tab w:val="right" w:leader="dot" w:pos="9350"/>
+            </w:tabs>
+            <w:rPr>
+              <w:noProof/>
+              <w:sz w:val="28"/>
+              <w:szCs w:val="28"/>
+            </w:rPr>
+          </w:pPr>
+          <w:hyperlink w:anchor="_Toc514175262" w:history="1">
+            <w:r>
+              <w:rPr>
+                <w:rStyle w:val="Hyperlink"/>
+                <w:noProof/>
+                <w:sz w:val="28"/>
+                <w:szCs w:val="28"/>
+              </w:rPr>
+              <w:t>Country_Grade_Relationship</w:t>
+            </w:r>
+            <w:r>
+              <w:rPr>
+                <w:noProof/>
+                <w:webHidden/>
+                <w:sz w:val="28"/>
+                <w:szCs w:val="28"/>
+              </w:rPr>
+              <w:tab/>
+            </w:r>
+            <w:r>
+              <w:rPr>
+                <w:noProof/>
+                <w:webHidden/>
+                <w:sz w:val="28"/>
+                <w:szCs w:val="28"/>
+              </w:rPr>
+              <w:fldChar w:fldCharType="begin"/>
+            </w:r>
+            <w:r>
+              <w:rPr>
+                <w:noProof/>
+                <w:webHidden/>
+                <w:sz w:val="28"/>
+                <w:szCs w:val="28"/>
+              </w:rPr>
+              <w:instrText xml:space="preserve"> PAGEREF _Toc514175262 \h </w:instrText>
+            </w:r>
+            <w:r>
+              <w:rPr>
+                <w:noProof/>
+                <w:webHidden/>
+                <w:sz w:val="28"/>
+                <w:szCs w:val="28"/>
+              </w:rPr>
+            </w:r>
+            <w:r>
+              <w:rPr>
+                <w:noProof/>
+                <w:webHidden/>
+                <w:sz w:val="28"/>
+                <w:szCs w:val="28"/>
+              </w:rPr>
+              <w:fldChar w:fldCharType="separate"/>
+            </w:r>
+            <w:r>
+              <w:rPr>
+                <w:noProof/>
+                <w:webHidden/>
+                <w:sz w:val="28"/>
+                <w:szCs w:val="28"/>
+              </w:rPr>
+              <w:t>3</w:t>
+            </w:r>
+            <w:r>
+              <w:rPr>
+                <w:noProof/>
+                <w:webHidden/>
+                <w:sz w:val="28"/>
+                <w:szCs w:val="28"/>
+              </w:rPr>
+              <w:fldChar w:fldCharType="end"/>
+            </w:r>
+          </w:hyperlink>
+        </w:p>
+        <w:p>
+          <w:pPr>
+            <w:pStyle w:val="TOC2"/>
+            <w:tabs>
+              <w:tab w:val="right" w:leader="dot" w:pos="9350"/>
+            </w:tabs>
+            <w:rPr>
+              <w:noProof/>
+              <w:sz w:val="28"/>
+              <w:szCs w:val="28"/>
+            </w:rPr>
+          </w:pPr>
+          <w:hyperlink w:anchor="_Toc514175263" w:history="1">
+            <w:r>
+              <w:rPr>
+                <w:rStyle w:val="Hyperlink"/>
+                <w:noProof/>
+                <w:sz w:val="28"/>
+                <w:szCs w:val="28"/>
+              </w:rPr>
+              <w:t>Country_Grade_Topic_Relation</w:t>
+            </w:r>
+            <w:r>
+              <w:rPr>
+                <w:noProof/>
+                <w:webHidden/>
+                <w:sz w:val="28"/>
+                <w:szCs w:val="28"/>
+              </w:rPr>
+              <w:tab/>
+            </w:r>
+            <w:r>
+              <w:rPr>
+                <w:noProof/>
+                <w:webHidden/>
+                <w:sz w:val="28"/>
+                <w:szCs w:val="28"/>
+              </w:rPr>
+              <w:fldChar w:fldCharType="begin"/>
+            </w:r>
+            <w:r>
+              <w:rPr>
+                <w:noProof/>
+                <w:webHidden/>
+                <w:sz w:val="28"/>
+                <w:szCs w:val="28"/>
+              </w:rPr>
+              <w:instrText xml:space="preserve"> PAGEREF _Toc514175263 \h </w:instrText>
+            </w:r>
+            <w:r>
+              <w:rPr>
+                <w:noProof/>
+                <w:webHidden/>
+                <w:sz w:val="28"/>
+                <w:szCs w:val="28"/>
+              </w:rPr>
+            </w:r>
+            <w:r>
+              <w:rPr>
+                <w:noProof/>
+                <w:webHidden/>
+                <w:sz w:val="28"/>
+                <w:szCs w:val="28"/>
+              </w:rPr>
+              <w:fldChar w:fldCharType="separate"/>
+            </w:r>
+            <w:r>
+              <w:rPr>
+                <w:noProof/>
+                <w:webHidden/>
+                <w:sz w:val="28"/>
+                <w:szCs w:val="28"/>
+              </w:rPr>
+              <w:t>3</w:t>
+            </w:r>
+            <w:r>
+              <w:rPr>
+                <w:noProof/>
+                <w:webHidden/>
+                <w:sz w:val="28"/>
+                <w:szCs w:val="28"/>
+              </w:rPr>
+              <w:fldChar w:fldCharType="end"/>
+            </w:r>
+          </w:hyperlink>
+        </w:p>
+        <w:p>
+          <w:pPr>
+            <w:pStyle w:val="TOC2"/>
+            <w:tabs>
+              <w:tab w:val="right" w:leader="dot" w:pos="9350"/>
+            </w:tabs>
+            <w:rPr>
+              <w:noProof/>
+              <w:sz w:val="28"/>
+              <w:szCs w:val="28"/>
+            </w:rPr>
+          </w:pPr>
+          <w:hyperlink w:anchor="_Toc514175264" w:history="1">
+            <w:r>
+              <w:rPr>
+                <w:rStyle w:val="Hyperlink"/>
+                <w:noProof/>
+                <w:sz w:val="28"/>
+                <w:szCs w:val="28"/>
+              </w:rPr>
+              <w:t>Lessons</w:t>
+            </w:r>
+            <w:r>
+              <w:rPr>
+                <w:noProof/>
+                <w:webHidden/>
+                <w:sz w:val="28"/>
+                <w:szCs w:val="28"/>
+              </w:rPr>
+              <w:tab/>
+            </w:r>
+            <w:r>
+              <w:rPr>
+                <w:noProof/>
+                <w:webHidden/>
+                <w:sz w:val="28"/>
+                <w:szCs w:val="28"/>
+              </w:rPr>
+              <w:fldChar w:fldCharType="begin"/>
+            </w:r>
+            <w:r>
+              <w:rPr>
+                <w:noProof/>
+                <w:webHidden/>
+                <w:sz w:val="28"/>
+                <w:szCs w:val="28"/>
+              </w:rPr>
+              <w:instrText xml:space="preserve"> PAGEREF _Toc514175264 \h </w:instrText>
+            </w:r>
+            <w:r>
+              <w:rPr>
+                <w:noProof/>
+                <w:webHidden/>
+                <w:sz w:val="28"/>
+                <w:szCs w:val="28"/>
+              </w:rPr>
+            </w:r>
+            <w:r>
+              <w:rPr>
+                <w:noProof/>
+                <w:webHidden/>
+                <w:sz w:val="28"/>
+                <w:szCs w:val="28"/>
+              </w:rPr>
+              <w:fldChar w:fldCharType="separate"/>
+            </w:r>
+            <w:r>
+              <w:rPr>
+                <w:noProof/>
+                <w:webHidden/>
+                <w:sz w:val="28"/>
+                <w:szCs w:val="28"/>
+              </w:rPr>
+              <w:t>3</w:t>
+            </w:r>
+            <w:r>
+              <w:rPr>
+                <w:noProof/>
+                <w:webHidden/>
+                <w:sz w:val="28"/>
+                <w:szCs w:val="28"/>
+              </w:rPr>
+              <w:fldChar w:fldCharType="end"/>
+            </w:r>
+          </w:hyperlink>
+        </w:p>
+        <w:p>
+          <w:pPr>
+            <w:pStyle w:val="TOC2"/>
+            <w:tabs>
+              <w:tab w:val="right" w:leader="dot" w:pos="9350"/>
+            </w:tabs>
+            <w:rPr>
+              <w:noProof/>
+              <w:sz w:val="28"/>
+              <w:szCs w:val="28"/>
+            </w:rPr>
+          </w:pPr>
+          <w:hyperlink w:anchor="_Toc514175265" w:history="1">
+            <w:r>
+              <w:rPr>
+                <w:rStyle w:val="Hyperlink"/>
+                <w:noProof/>
+                <w:sz w:val="28"/>
+                <w:szCs w:val="28"/>
+              </w:rPr>
+              <w:t>Credentials</w:t>
+            </w:r>
+            <w:r>
+              <w:rPr>
+                <w:noProof/>
+                <w:webHidden/>
+                <w:sz w:val="28"/>
+                <w:szCs w:val="28"/>
+              </w:rPr>
+              <w:tab/>
+            </w:r>
+            <w:r>
+              <w:rPr>
+                <w:noProof/>
+                <w:webHidden/>
+                <w:sz w:val="28"/>
+                <w:szCs w:val="28"/>
+              </w:rPr>
+              <w:fldChar w:fldCharType="begin"/>
+            </w:r>
+            <w:r>
+              <w:rPr>
+                <w:noProof/>
+                <w:webHidden/>
+                <w:sz w:val="28"/>
+                <w:szCs w:val="28"/>
+              </w:rPr>
+              <w:instrText xml:space="preserve"> PAGEREF _Toc514175265 \h </w:instrText>
+            </w:r>
+            <w:r>
+              <w:rPr>
+                <w:noProof/>
+                <w:webHidden/>
+                <w:sz w:val="28"/>
+                <w:szCs w:val="28"/>
+              </w:rPr>
+            </w:r>
+            <w:r>
+              <w:rPr>
+                <w:noProof/>
+                <w:webHidden/>
+                <w:sz w:val="28"/>
+                <w:szCs w:val="28"/>
+              </w:rPr>
+              <w:fldChar w:fldCharType="separate"/>
+            </w:r>
+            <w:r>
+              <w:rPr>
+                <w:noProof/>
+                <w:webHidden/>
+                <w:sz w:val="28"/>
+                <w:szCs w:val="28"/>
+              </w:rPr>
+              <w:t>3</w:t>
+            </w:r>
+            <w:r>
+              <w:rPr>
+                <w:noProof/>
+                <w:webHidden/>
+                <w:sz w:val="28"/>
+                <w:szCs w:val="28"/>
+              </w:rPr>
+              <w:fldChar w:fldCharType="end"/>
+            </w:r>
+          </w:hyperlink>
+        </w:p>
+        <w:p>
+          <w:pPr>
+            <w:pStyle w:val="TOC2"/>
+            <w:tabs>
+              <w:tab w:val="right" w:leader="dot" w:pos="9350"/>
+            </w:tabs>
+            <w:rPr>
+              <w:noProof/>
+              <w:sz w:val="28"/>
+              <w:szCs w:val="28"/>
+            </w:rPr>
+          </w:pPr>
+          <w:hyperlink w:anchor="_Toc514175266" w:history="1">
+            <w:r>
+              <w:rPr>
+                <w:rStyle w:val="Hyperlink"/>
+                <w:noProof/>
+                <w:sz w:val="28"/>
+                <w:szCs w:val="28"/>
+              </w:rPr>
+              <w:t>Survery_Url</w:t>
+            </w:r>
+            <w:r>
+              <w:rPr>
+                <w:noProof/>
+                <w:webHidden/>
+                <w:sz w:val="28"/>
+                <w:szCs w:val="28"/>
+              </w:rPr>
+              <w:tab/>
+            </w:r>
+            <w:r>
+              <w:rPr>
+                <w:noProof/>
+                <w:webHidden/>
+                <w:sz w:val="28"/>
+                <w:szCs w:val="28"/>
+              </w:rPr>
+              <w:fldChar w:fldCharType="begin"/>
+            </w:r>
+            <w:r>
+              <w:rPr>
+                <w:noProof/>
+                <w:webHidden/>
+                <w:sz w:val="28"/>
+                <w:szCs w:val="28"/>
+              </w:rPr>
+              <w:instrText xml:space="preserve"> PAGEREF _Toc514175266 \h </w:instrText>
+            </w:r>
+            <w:r>
+              <w:rPr>
+                <w:noProof/>
+                <w:webHidden/>
+                <w:sz w:val="28"/>
+                <w:szCs w:val="28"/>
+              </w:rPr>
+            </w:r>
+            <w:r>
+              <w:rPr>
+                <w:noProof/>
+                <w:webHidden/>
+                <w:sz w:val="28"/>
+                <w:szCs w:val="28"/>
+              </w:rPr>
+              <w:fldChar w:fldCharType="separate"/>
+            </w:r>
+            <w:r>
+              <w:rPr>
+                <w:noProof/>
+                <w:webHidden/>
+                <w:sz w:val="28"/>
+                <w:szCs w:val="28"/>
+              </w:rPr>
+              <w:t>3</w:t>
+            </w:r>
+            <w:r>
+              <w:rPr>
+                <w:noProof/>
+                <w:webHidden/>
+                <w:sz w:val="28"/>
+                <w:szCs w:val="28"/>
+              </w:rPr>
+              <w:fldChar w:fldCharType="end"/>
+            </w:r>
+          </w:hyperlink>
+        </w:p>
+        <w:p>
+          <w:pPr>
+            <w:pStyle w:val="TOC1"/>
+            <w:tabs>
+              <w:tab w:val="right" w:leader="dot" w:pos="9350"/>
+            </w:tabs>
+            <w:rPr>
+              <w:noProof/>
+              <w:sz w:val="28"/>
+              <w:szCs w:val="28"/>
+            </w:rPr>
+          </w:pPr>
+          <w:hyperlink w:anchor="_Toc514175267" w:history="1">
+            <w:r>
+              <w:rPr>
+                <w:rStyle w:val="Hyperlink"/>
+                <w:noProof/>
+                <w:sz w:val="28"/>
+                <w:szCs w:val="28"/>
+              </w:rPr>
+              <w:t>Users/Usage:</w:t>
+            </w:r>
+            <w:r>
+              <w:rPr>
+                <w:noProof/>
+                <w:webHidden/>
+                <w:sz w:val="28"/>
+                <w:szCs w:val="28"/>
+              </w:rPr>
+              <w:tab/>
+            </w:r>
+            <w:r>
+              <w:rPr>
+                <w:noProof/>
+                <w:webHidden/>
+                <w:sz w:val="28"/>
+                <w:szCs w:val="28"/>
+              </w:rPr>
+              <w:fldChar w:fldCharType="begin"/>
+            </w:r>
+            <w:r>
+              <w:rPr>
+                <w:noProof/>
+                <w:webHidden/>
+                <w:sz w:val="28"/>
+                <w:szCs w:val="28"/>
+              </w:rPr>
+              <w:instrText xml:space="preserve"> PAGEREF _Toc514175267 \h </w:instrText>
+            </w:r>
+            <w:r>
+              <w:rPr>
+                <w:noProof/>
+                <w:webHidden/>
+                <w:sz w:val="28"/>
+                <w:szCs w:val="28"/>
+              </w:rPr>
+            </w:r>
+            <w:r>
+              <w:rPr>
+                <w:noProof/>
+                <w:webHidden/>
+                <w:sz w:val="28"/>
+                <w:szCs w:val="28"/>
+              </w:rPr>
+              <w:fldChar w:fldCharType="separate"/>
+            </w:r>
+            <w:r>
+              <w:rPr>
+                <w:noProof/>
+                <w:webHidden/>
+                <w:sz w:val="28"/>
+                <w:szCs w:val="28"/>
+              </w:rPr>
+              <w:t>4</w:t>
+            </w:r>
+            <w:r>
+              <w:rPr>
+                <w:noProof/>
+                <w:webHidden/>
+                <w:sz w:val="28"/>
+                <w:szCs w:val="28"/>
+              </w:rPr>
+              <w:fldChar w:fldCharType="end"/>
+            </w:r>
+          </w:hyperlink>
+        </w:p>
+        <w:p>
+          <w:pPr>
+            <w:pStyle w:val="TOC2"/>
+            <w:tabs>
+              <w:tab w:val="right" w:leader="dot" w:pos="9350"/>
+            </w:tabs>
+            <w:rPr>
+              <w:noProof/>
+              <w:sz w:val="28"/>
+              <w:szCs w:val="28"/>
+            </w:rPr>
+          </w:pPr>
+          <w:hyperlink w:anchor="_Toc514175268" w:history="1">
+            <w:r>
+              <w:rPr>
+                <w:rStyle w:val="Hyperlink"/>
+                <w:noProof/>
+                <w:sz w:val="28"/>
+                <w:szCs w:val="28"/>
+              </w:rPr>
+              <w:t>App</w:t>
+            </w:r>
+            <w:r>
+              <w:rPr>
+                <w:noProof/>
+                <w:webHidden/>
+                <w:sz w:val="28"/>
+                <w:szCs w:val="28"/>
+              </w:rPr>
+              <w:tab/>
+            </w:r>
+            <w:r>
+              <w:rPr>
+                <w:noProof/>
+                <w:webHidden/>
+                <w:sz w:val="28"/>
+                <w:szCs w:val="28"/>
+              </w:rPr>
+              <w:fldChar w:fldCharType="begin"/>
+            </w:r>
+            <w:r>
+              <w:rPr>
+                <w:noProof/>
+                <w:webHidden/>
+                <w:sz w:val="28"/>
+                <w:szCs w:val="28"/>
+              </w:rPr>
+              <w:instrText xml:space="preserve"> PAGEREF _Toc514175268 \h </w:instrText>
+            </w:r>
+            <w:r>
+              <w:rPr>
+                <w:noProof/>
+                <w:webHidden/>
+                <w:sz w:val="28"/>
+                <w:szCs w:val="28"/>
+              </w:rPr>
+            </w:r>
+            <w:r>
+              <w:rPr>
+                <w:noProof/>
+                <w:webHidden/>
+                <w:sz w:val="28"/>
+                <w:szCs w:val="28"/>
+              </w:rPr>
+              <w:fldChar w:fldCharType="separate"/>
+            </w:r>
+            <w:r>
+              <w:rPr>
+                <w:noProof/>
+                <w:webHidden/>
+                <w:sz w:val="28"/>
+                <w:szCs w:val="28"/>
+              </w:rPr>
+              <w:t>4</w:t>
+            </w:r>
+            <w:r>
+              <w:rPr>
+                <w:noProof/>
+                <w:webHidden/>
+                <w:sz w:val="28"/>
+                <w:szCs w:val="28"/>
+              </w:rPr>
+              <w:fldChar w:fldCharType="end"/>
+            </w:r>
+          </w:hyperlink>
+        </w:p>
+        <w:p>
+          <w:pPr>
+            <w:pStyle w:val="TOC2"/>
+            <w:tabs>
+              <w:tab w:val="right" w:leader="dot" w:pos="9350"/>
+            </w:tabs>
+            <w:rPr>
+              <w:noProof/>
+              <w:sz w:val="28"/>
+              <w:szCs w:val="28"/>
+            </w:rPr>
+          </w:pPr>
+          <w:hyperlink w:anchor="_Toc514175269" w:history="1">
+            <w:r>
+              <w:rPr>
+                <w:rStyle w:val="Hyperlink"/>
+                <w:noProof/>
+                <w:sz w:val="28"/>
+                <w:szCs w:val="28"/>
+              </w:rPr>
+              <w:t>Website</w:t>
+            </w:r>
+            <w:r>
+              <w:rPr>
+                <w:noProof/>
+                <w:webHidden/>
+                <w:sz w:val="28"/>
+                <w:szCs w:val="28"/>
+              </w:rPr>
+              <w:tab/>
+            </w:r>
+            <w:r>
+              <w:rPr>
+                <w:noProof/>
+                <w:webHidden/>
+                <w:sz w:val="28"/>
+                <w:szCs w:val="28"/>
+              </w:rPr>
+              <w:fldChar w:fldCharType="begin"/>
+            </w:r>
+            <w:r>
+              <w:rPr>
+                <w:noProof/>
+                <w:webHidden/>
+                <w:sz w:val="28"/>
+                <w:szCs w:val="28"/>
+              </w:rPr>
+              <w:instrText xml:space="preserve"> PAGEREF _Toc514175269 \h </w:instrText>
+            </w:r>
+            <w:r>
+              <w:rPr>
+                <w:noProof/>
+                <w:webHidden/>
+                <w:sz w:val="28"/>
+                <w:szCs w:val="28"/>
+              </w:rPr>
+            </w:r>
+            <w:r>
+              <w:rPr>
+                <w:noProof/>
+                <w:webHidden/>
+                <w:sz w:val="28"/>
+                <w:szCs w:val="28"/>
+              </w:rPr>
+              <w:fldChar w:fldCharType="separate"/>
+            </w:r>
+            <w:r>
+              <w:rPr>
+                <w:noProof/>
+                <w:webHidden/>
+                <w:sz w:val="28"/>
+                <w:szCs w:val="28"/>
+              </w:rPr>
+              <w:t>4</w:t>
+            </w:r>
+            <w:r>
+              <w:rPr>
+                <w:noProof/>
+                <w:webHidden/>
+                <w:sz w:val="28"/>
+                <w:szCs w:val="28"/>
+              </w:rPr>
+              <w:fldChar w:fldCharType="end"/>
+            </w:r>
+          </w:hyperlink>
+        </w:p>
+        <w:p>
+          <w:pPr>
+            <w:pStyle w:val="TOC1"/>
+            <w:tabs>
+              <w:tab w:val="right" w:leader="dot" w:pos="9350"/>
+            </w:tabs>
+            <w:rPr>
+              <w:noProof/>
+              <w:sz w:val="28"/>
+              <w:szCs w:val="28"/>
+            </w:rPr>
+          </w:pPr>
+          <w:hyperlink w:anchor="_Toc514175270" w:history="1">
+            <w:r>
+              <w:rPr>
+                <w:rStyle w:val="Hyperlink"/>
+                <w:noProof/>
+                <w:sz w:val="28"/>
+                <w:szCs w:val="28"/>
+              </w:rPr>
+              <w:t>Implementation</w:t>
+            </w:r>
+            <w:r>
+              <w:rPr>
+                <w:noProof/>
+                <w:webHidden/>
+                <w:sz w:val="28"/>
+                <w:szCs w:val="28"/>
+              </w:rPr>
+              <w:tab/>
+            </w:r>
+            <w:r>
+              <w:rPr>
+                <w:noProof/>
+                <w:webHidden/>
+                <w:sz w:val="28"/>
+                <w:szCs w:val="28"/>
+              </w:rPr>
+              <w:fldChar w:fldCharType="begin"/>
+            </w:r>
+            <w:r>
+              <w:rPr>
+                <w:noProof/>
+                <w:webHidden/>
+                <w:sz w:val="28"/>
+                <w:szCs w:val="28"/>
+              </w:rPr>
+              <w:instrText xml:space="preserve"> PAGEREF _Toc514175270 \h </w:instrText>
+            </w:r>
+            <w:r>
+              <w:rPr>
+                <w:noProof/>
+                <w:webHidden/>
+                <w:sz w:val="28"/>
+                <w:szCs w:val="28"/>
+              </w:rPr>
+            </w:r>
+            <w:r>
+              <w:rPr>
+                <w:noProof/>
+                <w:webHidden/>
+                <w:sz w:val="28"/>
+                <w:szCs w:val="28"/>
+              </w:rPr>
+              <w:fldChar w:fldCharType="separate"/>
+            </w:r>
+            <w:r>
+              <w:rPr>
+                <w:noProof/>
+                <w:webHidden/>
+                <w:sz w:val="28"/>
+                <w:szCs w:val="28"/>
+              </w:rPr>
+              <w:t>5</w:t>
+            </w:r>
+            <w:r>
+              <w:rPr>
+                <w:noProof/>
+                <w:webHidden/>
+                <w:sz w:val="28"/>
+                <w:szCs w:val="28"/>
+              </w:rPr>
+              <w:fldChar w:fldCharType="end"/>
+            </w:r>
+          </w:hyperlink>
+        </w:p>
+        <w:p>
+          <w:r>
+            <w:rPr>
+              <w:b/>
+              <w:bCs/>
+              <w:noProof/>
+              <w:sz w:val="28"/>
+              <w:szCs w:val="28"/>
+            </w:rPr>
+            <w:fldChar w:fldCharType="end"/>
+          </w:r>
+        </w:p>
+      </w:sdtContent>
+    </w:sdt>
     <w:p/>
     <w:p>
       <w:pPr>
         <w:pStyle w:val="Heading1"/>
       </w:pPr>
+      <w:bookmarkStart w:id="0" w:name="_GoBack"/>
+      <w:bookmarkEnd w:id="0"/>
       <w:r>
         <w:br w:type="page"/>
       </w:r>
+      <w:bookmarkStart w:id="1" w:name="_Toc514175257"/>
       <w:r>
         <w:lastRenderedPageBreak/>
         <w:t>Environment</w:t>
       </w:r>
+      <w:bookmarkEnd w:id="1"/>
     </w:p>
     <w:p>
       <w:pPr>
@@ -338,24 +1605,20 @@
           <w:ilvl w:val="0"/>
           <w:numId w:val="13"/>
         </w:numPr>
-        <w:rPr>
-          <w:highlight w:val="yellow"/>
-        </w:rPr>
-      </w:pPr>
-      <w:r>
-        <w:rPr>
-          <w:highlight w:val="yellow"/>
-        </w:rPr>
-        <w:t>More?</w:t>
+      </w:pPr>
+      <w:r>
+        <w:t>runs on smarterasp.net</w:t>
       </w:r>
     </w:p>
     <w:p>
       <w:pPr>
         <w:pStyle w:val="Heading1"/>
       </w:pPr>
+      <w:bookmarkStart w:id="2" w:name="_Toc514175258"/>
       <w:r>
         <w:t>Table Descriptions</w:t>
       </w:r>
+      <w:bookmarkEnd w:id="2"/>
     </w:p>
     <w:p>
       <w:r>
@@ -366,12 +1629,14 @@
       <w:pPr>
         <w:pStyle w:val="Heading2"/>
       </w:pPr>
+      <w:bookmarkStart w:id="3" w:name="_Toc514175259"/>
       <w:r>
         <w:t>Countr</w:t>
       </w:r>
       <w:r>
         <w:t>ies</w:t>
       </w:r>
+      <w:bookmarkEnd w:id="3"/>
     </w:p>
     <w:p>
       <w:r>
@@ -394,12 +1659,14 @@
       <w:pPr>
         <w:pStyle w:val="Heading2"/>
       </w:pPr>
+      <w:bookmarkStart w:id="4" w:name="_Toc514175260"/>
       <w:r>
         <w:t>Grade</w:t>
       </w:r>
       <w:r>
         <w:t>s</w:t>
       </w:r>
+      <w:bookmarkEnd w:id="4"/>
     </w:p>
     <w:p>
       <w:r>
@@ -422,12 +1689,14 @@
       <w:pPr>
         <w:pStyle w:val="Heading2"/>
       </w:pPr>
+      <w:bookmarkStart w:id="5" w:name="_Toc514175261"/>
       <w:r>
         <w:t>Topic</w:t>
       </w:r>
       <w:r>
         <w:t>s</w:t>
       </w:r>
+      <w:bookmarkEnd w:id="5"/>
     </w:p>
     <w:p>
       <w:r>
@@ -450,9 +1719,11 @@
       <w:pPr>
         <w:pStyle w:val="Heading2"/>
       </w:pPr>
+      <w:bookmarkStart w:id="6" w:name="_Toc514175262"/>
       <w:r>
         <w:t>Country_Grade_Relationship</w:t>
       </w:r>
+      <w:bookmarkEnd w:id="6"/>
     </w:p>
     <w:p>
       <w:r>
@@ -484,9 +1755,11 @@
       <w:pPr>
         <w:pStyle w:val="Heading2"/>
       </w:pPr>
+      <w:bookmarkStart w:id="7" w:name="_Toc514175263"/>
       <w:r>
         <w:t>Country_Grade_Topic_Relation</w:t>
       </w:r>
+      <w:bookmarkEnd w:id="7"/>
     </w:p>
     <w:p>
       <w:r>
@@ -518,9 +1791,11 @@
       <w:pPr>
         <w:pStyle w:val="Heading2"/>
       </w:pPr>
+      <w:bookmarkStart w:id="8" w:name="_Toc514175264"/>
       <w:r>
         <w:t>Lessons</w:t>
       </w:r>
+      <w:bookmarkEnd w:id="8"/>
     </w:p>
     <w:p>
       <w:r>
@@ -552,9 +1827,11 @@
       <w:pPr>
         <w:pStyle w:val="Heading2"/>
       </w:pPr>
+      <w:bookmarkStart w:id="9" w:name="_Toc514175265"/>
       <w:r>
         <w:t>Credentials</w:t>
       </w:r>
+      <w:bookmarkEnd w:id="9"/>
     </w:p>
     <w:p>
       <w:r>
@@ -568,9 +1845,11 @@
       <w:pPr>
         <w:pStyle w:val="Heading2"/>
       </w:pPr>
+      <w:bookmarkStart w:id="10" w:name="_Toc514175266"/>
       <w:r>
         <w:t>Survery_Url</w:t>
       </w:r>
+      <w:bookmarkEnd w:id="10"/>
     </w:p>
     <w:p>
       <w:r>
@@ -589,19 +1868,23 @@
       <w:pPr>
         <w:pStyle w:val="Heading1"/>
       </w:pPr>
+      <w:bookmarkStart w:id="11" w:name="_Toc514175267"/>
       <w:r>
         <w:lastRenderedPageBreak/>
         <w:t>Users/Usage:</w:t>
       </w:r>
+      <w:bookmarkEnd w:id="11"/>
     </w:p>
     <w:p/>
     <w:p>
       <w:pPr>
         <w:pStyle w:val="Heading2"/>
       </w:pPr>
+      <w:bookmarkStart w:id="12" w:name="_Toc514175268"/>
       <w:r>
         <w:t>App</w:t>
       </w:r>
+      <w:bookmarkEnd w:id="12"/>
     </w:p>
     <w:p>
       <w:r>
@@ -630,9 +1913,11 @@
       <w:pPr>
         <w:pStyle w:val="Heading2"/>
       </w:pPr>
+      <w:bookmarkStart w:id="13" w:name="_Toc514175269"/>
       <w:r>
         <w:t>Website</w:t>
       </w:r>
+      <w:bookmarkEnd w:id="13"/>
     </w:p>
     <w:p>
       <w:r>
@@ -652,9 +1937,11 @@
       <w:pPr>
         <w:pStyle w:val="Heading1"/>
       </w:pPr>
+      <w:bookmarkStart w:id="14" w:name="_Toc514175270"/>
       <w:r>
         <w:t>Implementation</w:t>
       </w:r>
+      <w:bookmarkEnd w:id="14"/>
     </w:p>
     <w:p>
       <w:pPr>
@@ -684,7 +1971,7 @@
                     <pic:cNvPicPr/>
                   </pic:nvPicPr>
                   <pic:blipFill>
-                    <a:blip r:embed="rId7">
+                    <a:blip r:embed="rId8">
                       <a:extLst>
                         <a:ext uri="{28A0092B-C50C-407E-A947-70E740481C1C}">
                           <a14:useLocalDpi xmlns:a14="http://schemas.microsoft.com/office/drawing/2010/main" val="0"/>
@@ -713,37 +2000,20 @@
     </w:p>
     <w:p/>
     <w:p>
+      <w:r>
+        <w:t xml:space="preserve">*see </w:t>
+      </w:r>
       <w:proofErr w:type="spellStart"/>
       <w:r>
-        <w:rPr>
-          <w:highlight w:val="yellow"/>
-        </w:rPr>
-        <w:t>Todo</w:t>
+        <w:t>sql</w:t>
       </w:r>
       <w:proofErr w:type="spellEnd"/>
       <w:r>
-        <w:rPr>
-          <w:highlight w:val="yellow"/>
-        </w:rPr>
-        <w:t xml:space="preserve"> </w:t>
-      </w:r>
-      <w:proofErr w:type="spellStart"/>
-      <w:r>
-        <w:rPr>
-          <w:highlight w:val="yellow"/>
-        </w:rPr>
-        <w:t>sql</w:t>
-      </w:r>
-      <w:proofErr w:type="spellEnd"/>
-      <w:r>
-        <w:rPr>
-          <w:highlight w:val="yellow"/>
-        </w:rPr>
-        <w:t xml:space="preserve"> file?</w:t>
+        <w:t xml:space="preserve"> files for the exported structure of the database*</w:t>
       </w:r>
     </w:p>
     <w:sectPr>
-      <w:headerReference w:type="default" r:id="rId8"/>
+      <w:headerReference w:type="default" r:id="rId9"/>
       <w:pgSz w:w="12240" w:h="15840"/>
       <w:pgMar w:top="720" w:right="1440" w:bottom="720" w:left="1440" w:header="720" w:footer="720" w:gutter="0"/>
       <w:cols w:space="720"/>
@@ -2733,6 +4003,62 @@
     <w:uiPriority w:val="99"/>
     <w:rsid w:val="00E94EA7"/>
   </w:style>
+  <w:style w:type="paragraph" w:styleId="TOCHeading">
+    <w:name w:val="TOC Heading"/>
+    <w:basedOn w:val="Heading1"/>
+    <w:next w:val="Normal"/>
+    <w:uiPriority w:val="39"/>
+    <w:unhideWhenUsed/>
+    <w:qFormat/>
+    <w:rsid w:val="00EA51F8"/>
+    <w:pPr>
+      <w:pBdr>
+        <w:top w:val="none" w:sz="0" w:space="0" w:color="auto"/>
+        <w:bottom w:val="none" w:sz="0" w:space="0" w:color="auto"/>
+      </w:pBdr>
+      <w:outlineLvl w:val="9"/>
+    </w:pPr>
+    <w:rPr>
+      <w:b w:val="0"/>
+      <w:sz w:val="32"/>
+    </w:rPr>
+  </w:style>
+  <w:style w:type="paragraph" w:styleId="TOC1">
+    <w:name w:val="toc 1"/>
+    <w:basedOn w:val="Normal"/>
+    <w:next w:val="Normal"/>
+    <w:autoRedefine/>
+    <w:uiPriority w:val="39"/>
+    <w:unhideWhenUsed/>
+    <w:rsid w:val="00EA51F8"/>
+    <w:pPr>
+      <w:spacing w:after="100"/>
+    </w:pPr>
+  </w:style>
+  <w:style w:type="paragraph" w:styleId="TOC2">
+    <w:name w:val="toc 2"/>
+    <w:basedOn w:val="Normal"/>
+    <w:next w:val="Normal"/>
+    <w:autoRedefine/>
+    <w:uiPriority w:val="39"/>
+    <w:unhideWhenUsed/>
+    <w:rsid w:val="00EA51F8"/>
+    <w:pPr>
+      <w:spacing w:after="100"/>
+      <w:ind w:left="220"/>
+    </w:pPr>
+  </w:style>
+  <w:style w:type="character" w:styleId="Hyperlink">
+    <w:name w:val="Hyperlink"/>
+    <w:basedOn w:val="DefaultParagraphFont"/>
+    <w:uiPriority w:val="99"/>
+    <w:unhideWhenUsed/>
+    <w:rsid w:val="00EA51F8"/>
+    <w:rPr>
+      <w:color w:val="0563C1" w:themeColor="hyperlink"/>
+      <w:u w:val="single"/>
+    </w:rPr>
+  </w:style>
 </w:styles>
 </file>
 
@@ -2995,4 +4321,16 @@
     </a:ext>
   </a:extLst>
 </a:theme>
+</file>
+
+<file path=customXml/item1.xml><?xml version="1.0" encoding="utf-8"?>
+<b:Sources xmlns:b="http://schemas.openxmlformats.org/officeDocument/2006/bibliography" xmlns="http://schemas.openxmlformats.org/officeDocument/2006/bibliography" SelectedStyle="\APASixthEditionOfficeOnline.xsl" StyleName="APA" Version="6"/>
+</file>
+
+<file path=customXml/itemProps1.xml><?xml version="1.0" encoding="utf-8"?>
+<ds:datastoreItem xmlns:ds="http://schemas.openxmlformats.org/officeDocument/2006/customXml" ds:itemID="{9F74E75C-B32E-450B-A2EE-0D611D96B870}">
+  <ds:schemaRefs>
+    <ds:schemaRef ds:uri="http://schemas.openxmlformats.org/officeDocument/2006/bibliography"/>
+  </ds:schemaRefs>
+</ds:datastoreItem>
 </file>
</xml_diff>

<commit_message>
had to redo some parts due to revert
</commit_message>
<xml_diff>
--- a/Documentations/Database/database_techGuide.docx
+++ b/Documentations/Database/database_techGuide.docx
@@ -51,17 +51,7 @@
           <w:sz w:val="72"/>
           <w:szCs w:val="72"/>
         </w:rPr>
-        <w:t>“</w:t>
-      </w:r>
-      <w:bookmarkStart w:id="0" w:name="_GoBack"/>
-      <w:bookmarkEnd w:id="0"/>
-      <w:r>
-        <w:rPr>
-          <w:b/>
-          <w:sz w:val="72"/>
-          <w:szCs w:val="72"/>
-        </w:rPr>
-        <w:t>Reaching For English”</w:t>
+        <w:t>“Reaching For English”</w:t>
       </w:r>
     </w:p>
     <w:p>
@@ -276,12 +266,1287 @@
         <w:br w:type="page"/>
       </w:r>
     </w:p>
-    <w:p>
-      <w:r>
-        <w:lastRenderedPageBreak/>
-        <w:t>*table of contents*</w:t>
-      </w:r>
-    </w:p>
+    <w:sdt>
+      <w:sdtPr>
+        <w:rPr>
+          <w:sz w:val="40"/>
+          <w:szCs w:val="40"/>
+        </w:rPr>
+        <w:id w:val="1319467002"/>
+        <w:docPartObj>
+          <w:docPartGallery w:val="Table of Contents"/>
+          <w:docPartUnique/>
+        </w:docPartObj>
+      </w:sdtPr>
+      <w:sdtEndPr>
+        <w:rPr>
+          <w:rFonts w:asciiTheme="minorHAnsi" w:eastAsiaTheme="minorHAnsi" w:hAnsiTheme="minorHAnsi" w:cstheme="minorBidi"/>
+          <w:b/>
+          <w:bCs/>
+          <w:noProof/>
+          <w:color w:val="auto"/>
+          <w:sz w:val="22"/>
+          <w:szCs w:val="22"/>
+        </w:rPr>
+      </w:sdtEndPr>
+      <w:sdtContent>
+        <w:p>
+          <w:pPr>
+            <w:pStyle w:val="TOCHeading"/>
+            <w:rPr>
+              <w:sz w:val="40"/>
+              <w:szCs w:val="40"/>
+            </w:rPr>
+          </w:pPr>
+          <w:r>
+            <w:rPr>
+              <w:sz w:val="40"/>
+              <w:szCs w:val="40"/>
+            </w:rPr>
+            <w:t>Table of Contents</w:t>
+          </w:r>
+        </w:p>
+        <w:p>
+          <w:pPr>
+            <w:pStyle w:val="TOC1"/>
+            <w:tabs>
+              <w:tab w:val="right" w:leader="dot" w:pos="9350"/>
+            </w:tabs>
+            <w:rPr>
+              <w:noProof/>
+              <w:sz w:val="28"/>
+              <w:szCs w:val="28"/>
+            </w:rPr>
+          </w:pPr>
+          <w:r>
+            <w:rPr>
+              <w:sz w:val="28"/>
+              <w:szCs w:val="28"/>
+            </w:rPr>
+            <w:fldChar w:fldCharType="begin"/>
+          </w:r>
+          <w:r>
+            <w:rPr>
+              <w:sz w:val="28"/>
+              <w:szCs w:val="28"/>
+            </w:rPr>
+            <w:instrText xml:space="preserve"> TOC \o "1-3" \h \z \u </w:instrText>
+          </w:r>
+          <w:r>
+            <w:rPr>
+              <w:sz w:val="28"/>
+              <w:szCs w:val="28"/>
+            </w:rPr>
+            <w:fldChar w:fldCharType="separate"/>
+          </w:r>
+          <w:hyperlink w:anchor="_Toc514240017" w:history="1">
+            <w:r>
+              <w:rPr>
+                <w:rStyle w:val="Hyperlink"/>
+                <w:noProof/>
+                <w:sz w:val="28"/>
+                <w:szCs w:val="28"/>
+              </w:rPr>
+              <w:t>Environment</w:t>
+            </w:r>
+            <w:r>
+              <w:rPr>
+                <w:noProof/>
+                <w:webHidden/>
+                <w:sz w:val="28"/>
+                <w:szCs w:val="28"/>
+              </w:rPr>
+              <w:tab/>
+            </w:r>
+            <w:r>
+              <w:rPr>
+                <w:noProof/>
+                <w:webHidden/>
+                <w:sz w:val="28"/>
+                <w:szCs w:val="28"/>
+              </w:rPr>
+              <w:fldChar w:fldCharType="begin"/>
+            </w:r>
+            <w:r>
+              <w:rPr>
+                <w:noProof/>
+                <w:webHidden/>
+                <w:sz w:val="28"/>
+                <w:szCs w:val="28"/>
+              </w:rPr>
+              <w:instrText xml:space="preserve"> PAGEREF _Toc514240017 \h </w:instrText>
+            </w:r>
+            <w:r>
+              <w:rPr>
+                <w:noProof/>
+                <w:webHidden/>
+                <w:sz w:val="28"/>
+                <w:szCs w:val="28"/>
+              </w:rPr>
+            </w:r>
+            <w:r>
+              <w:rPr>
+                <w:noProof/>
+                <w:webHidden/>
+                <w:sz w:val="28"/>
+                <w:szCs w:val="28"/>
+              </w:rPr>
+              <w:fldChar w:fldCharType="separate"/>
+            </w:r>
+            <w:r>
+              <w:rPr>
+                <w:noProof/>
+                <w:webHidden/>
+                <w:sz w:val="28"/>
+                <w:szCs w:val="28"/>
+              </w:rPr>
+              <w:t>3</w:t>
+            </w:r>
+            <w:r>
+              <w:rPr>
+                <w:noProof/>
+                <w:webHidden/>
+                <w:sz w:val="28"/>
+                <w:szCs w:val="28"/>
+              </w:rPr>
+              <w:fldChar w:fldCharType="end"/>
+            </w:r>
+          </w:hyperlink>
+        </w:p>
+        <w:p>
+          <w:pPr>
+            <w:pStyle w:val="TOC1"/>
+            <w:tabs>
+              <w:tab w:val="right" w:leader="dot" w:pos="9350"/>
+            </w:tabs>
+            <w:rPr>
+              <w:noProof/>
+              <w:sz w:val="28"/>
+              <w:szCs w:val="28"/>
+            </w:rPr>
+          </w:pPr>
+          <w:hyperlink w:anchor="_Toc514240018" w:history="1">
+            <w:r>
+              <w:rPr>
+                <w:rStyle w:val="Hyperlink"/>
+                <w:noProof/>
+                <w:sz w:val="28"/>
+                <w:szCs w:val="28"/>
+              </w:rPr>
+              <w:t>Table Descriptions</w:t>
+            </w:r>
+            <w:r>
+              <w:rPr>
+                <w:noProof/>
+                <w:webHidden/>
+                <w:sz w:val="28"/>
+                <w:szCs w:val="28"/>
+              </w:rPr>
+              <w:tab/>
+            </w:r>
+            <w:r>
+              <w:rPr>
+                <w:noProof/>
+                <w:webHidden/>
+                <w:sz w:val="28"/>
+                <w:szCs w:val="28"/>
+              </w:rPr>
+              <w:fldChar w:fldCharType="begin"/>
+            </w:r>
+            <w:r>
+              <w:rPr>
+                <w:noProof/>
+                <w:webHidden/>
+                <w:sz w:val="28"/>
+                <w:szCs w:val="28"/>
+              </w:rPr>
+              <w:instrText xml:space="preserve"> PAGEREF _Toc514240018 \h </w:instrText>
+            </w:r>
+            <w:r>
+              <w:rPr>
+                <w:noProof/>
+                <w:webHidden/>
+                <w:sz w:val="28"/>
+                <w:szCs w:val="28"/>
+              </w:rPr>
+            </w:r>
+            <w:r>
+              <w:rPr>
+                <w:noProof/>
+                <w:webHidden/>
+                <w:sz w:val="28"/>
+                <w:szCs w:val="28"/>
+              </w:rPr>
+              <w:fldChar w:fldCharType="separate"/>
+            </w:r>
+            <w:r>
+              <w:rPr>
+                <w:noProof/>
+                <w:webHidden/>
+                <w:sz w:val="28"/>
+                <w:szCs w:val="28"/>
+              </w:rPr>
+              <w:t>3</w:t>
+            </w:r>
+            <w:r>
+              <w:rPr>
+                <w:noProof/>
+                <w:webHidden/>
+                <w:sz w:val="28"/>
+                <w:szCs w:val="28"/>
+              </w:rPr>
+              <w:fldChar w:fldCharType="end"/>
+            </w:r>
+          </w:hyperlink>
+        </w:p>
+        <w:p>
+          <w:pPr>
+            <w:pStyle w:val="TOC2"/>
+            <w:tabs>
+              <w:tab w:val="right" w:leader="dot" w:pos="9350"/>
+            </w:tabs>
+            <w:rPr>
+              <w:noProof/>
+              <w:sz w:val="28"/>
+              <w:szCs w:val="28"/>
+            </w:rPr>
+          </w:pPr>
+          <w:hyperlink w:anchor="_Toc514240019" w:history="1">
+            <w:r>
+              <w:rPr>
+                <w:rStyle w:val="Hyperlink"/>
+                <w:noProof/>
+                <w:sz w:val="28"/>
+                <w:szCs w:val="28"/>
+              </w:rPr>
+              <w:t>Countries</w:t>
+            </w:r>
+            <w:r>
+              <w:rPr>
+                <w:noProof/>
+                <w:webHidden/>
+                <w:sz w:val="28"/>
+                <w:szCs w:val="28"/>
+              </w:rPr>
+              <w:tab/>
+            </w:r>
+            <w:r>
+              <w:rPr>
+                <w:noProof/>
+                <w:webHidden/>
+                <w:sz w:val="28"/>
+                <w:szCs w:val="28"/>
+              </w:rPr>
+              <w:fldChar w:fldCharType="begin"/>
+            </w:r>
+            <w:r>
+              <w:rPr>
+                <w:noProof/>
+                <w:webHidden/>
+                <w:sz w:val="28"/>
+                <w:szCs w:val="28"/>
+              </w:rPr>
+              <w:instrText xml:space="preserve"> PAGEREF _Toc514240019 \h </w:instrText>
+            </w:r>
+            <w:r>
+              <w:rPr>
+                <w:noProof/>
+                <w:webHidden/>
+                <w:sz w:val="28"/>
+                <w:szCs w:val="28"/>
+              </w:rPr>
+            </w:r>
+            <w:r>
+              <w:rPr>
+                <w:noProof/>
+                <w:webHidden/>
+                <w:sz w:val="28"/>
+                <w:szCs w:val="28"/>
+              </w:rPr>
+              <w:fldChar w:fldCharType="separate"/>
+            </w:r>
+            <w:r>
+              <w:rPr>
+                <w:noProof/>
+                <w:webHidden/>
+                <w:sz w:val="28"/>
+                <w:szCs w:val="28"/>
+              </w:rPr>
+              <w:t>3</w:t>
+            </w:r>
+            <w:r>
+              <w:rPr>
+                <w:noProof/>
+                <w:webHidden/>
+                <w:sz w:val="28"/>
+                <w:szCs w:val="28"/>
+              </w:rPr>
+              <w:fldChar w:fldCharType="end"/>
+            </w:r>
+          </w:hyperlink>
+        </w:p>
+        <w:p>
+          <w:pPr>
+            <w:pStyle w:val="TOC2"/>
+            <w:tabs>
+              <w:tab w:val="right" w:leader="dot" w:pos="9350"/>
+            </w:tabs>
+            <w:rPr>
+              <w:noProof/>
+              <w:sz w:val="28"/>
+              <w:szCs w:val="28"/>
+            </w:rPr>
+          </w:pPr>
+          <w:hyperlink w:anchor="_Toc514240020" w:history="1">
+            <w:r>
+              <w:rPr>
+                <w:rStyle w:val="Hyperlink"/>
+                <w:noProof/>
+                <w:sz w:val="28"/>
+                <w:szCs w:val="28"/>
+              </w:rPr>
+              <w:t>Grades</w:t>
+            </w:r>
+            <w:r>
+              <w:rPr>
+                <w:noProof/>
+                <w:webHidden/>
+                <w:sz w:val="28"/>
+                <w:szCs w:val="28"/>
+              </w:rPr>
+              <w:tab/>
+            </w:r>
+            <w:r>
+              <w:rPr>
+                <w:noProof/>
+                <w:webHidden/>
+                <w:sz w:val="28"/>
+                <w:szCs w:val="28"/>
+              </w:rPr>
+              <w:fldChar w:fldCharType="begin"/>
+            </w:r>
+            <w:r>
+              <w:rPr>
+                <w:noProof/>
+                <w:webHidden/>
+                <w:sz w:val="28"/>
+                <w:szCs w:val="28"/>
+              </w:rPr>
+              <w:instrText xml:space="preserve"> PAGEREF _Toc514240020 \h </w:instrText>
+            </w:r>
+            <w:r>
+              <w:rPr>
+                <w:noProof/>
+                <w:webHidden/>
+                <w:sz w:val="28"/>
+                <w:szCs w:val="28"/>
+              </w:rPr>
+            </w:r>
+            <w:r>
+              <w:rPr>
+                <w:noProof/>
+                <w:webHidden/>
+                <w:sz w:val="28"/>
+                <w:szCs w:val="28"/>
+              </w:rPr>
+              <w:fldChar w:fldCharType="separate"/>
+            </w:r>
+            <w:r>
+              <w:rPr>
+                <w:noProof/>
+                <w:webHidden/>
+                <w:sz w:val="28"/>
+                <w:szCs w:val="28"/>
+              </w:rPr>
+              <w:t>3</w:t>
+            </w:r>
+            <w:r>
+              <w:rPr>
+                <w:noProof/>
+                <w:webHidden/>
+                <w:sz w:val="28"/>
+                <w:szCs w:val="28"/>
+              </w:rPr>
+              <w:fldChar w:fldCharType="end"/>
+            </w:r>
+          </w:hyperlink>
+        </w:p>
+        <w:p>
+          <w:pPr>
+            <w:pStyle w:val="TOC2"/>
+            <w:tabs>
+              <w:tab w:val="right" w:leader="dot" w:pos="9350"/>
+            </w:tabs>
+            <w:rPr>
+              <w:noProof/>
+              <w:sz w:val="28"/>
+              <w:szCs w:val="28"/>
+            </w:rPr>
+          </w:pPr>
+          <w:hyperlink w:anchor="_Toc514240021" w:history="1">
+            <w:r>
+              <w:rPr>
+                <w:rStyle w:val="Hyperlink"/>
+                <w:noProof/>
+                <w:sz w:val="28"/>
+                <w:szCs w:val="28"/>
+              </w:rPr>
+              <w:t>Topics</w:t>
+            </w:r>
+            <w:r>
+              <w:rPr>
+                <w:noProof/>
+                <w:webHidden/>
+                <w:sz w:val="28"/>
+                <w:szCs w:val="28"/>
+              </w:rPr>
+              <w:tab/>
+            </w:r>
+            <w:r>
+              <w:rPr>
+                <w:noProof/>
+                <w:webHidden/>
+                <w:sz w:val="28"/>
+                <w:szCs w:val="28"/>
+              </w:rPr>
+              <w:fldChar w:fldCharType="begin"/>
+            </w:r>
+            <w:r>
+              <w:rPr>
+                <w:noProof/>
+                <w:webHidden/>
+                <w:sz w:val="28"/>
+                <w:szCs w:val="28"/>
+              </w:rPr>
+              <w:instrText xml:space="preserve"> PAGEREF _Toc514240021 \h </w:instrText>
+            </w:r>
+            <w:r>
+              <w:rPr>
+                <w:noProof/>
+                <w:webHidden/>
+                <w:sz w:val="28"/>
+                <w:szCs w:val="28"/>
+              </w:rPr>
+            </w:r>
+            <w:r>
+              <w:rPr>
+                <w:noProof/>
+                <w:webHidden/>
+                <w:sz w:val="28"/>
+                <w:szCs w:val="28"/>
+              </w:rPr>
+              <w:fldChar w:fldCharType="separate"/>
+            </w:r>
+            <w:r>
+              <w:rPr>
+                <w:noProof/>
+                <w:webHidden/>
+                <w:sz w:val="28"/>
+                <w:szCs w:val="28"/>
+              </w:rPr>
+              <w:t>3</w:t>
+            </w:r>
+            <w:r>
+              <w:rPr>
+                <w:noProof/>
+                <w:webHidden/>
+                <w:sz w:val="28"/>
+                <w:szCs w:val="28"/>
+              </w:rPr>
+              <w:fldChar w:fldCharType="end"/>
+            </w:r>
+          </w:hyperlink>
+        </w:p>
+        <w:p>
+          <w:pPr>
+            <w:pStyle w:val="TOC2"/>
+            <w:tabs>
+              <w:tab w:val="right" w:leader="dot" w:pos="9350"/>
+            </w:tabs>
+            <w:rPr>
+              <w:noProof/>
+              <w:sz w:val="28"/>
+              <w:szCs w:val="28"/>
+            </w:rPr>
+          </w:pPr>
+          <w:hyperlink w:anchor="_Toc514240022" w:history="1">
+            <w:r>
+              <w:rPr>
+                <w:rStyle w:val="Hyperlink"/>
+                <w:noProof/>
+                <w:sz w:val="28"/>
+                <w:szCs w:val="28"/>
+              </w:rPr>
+              <w:t>Country_Grade_Relationship</w:t>
+            </w:r>
+            <w:r>
+              <w:rPr>
+                <w:noProof/>
+                <w:webHidden/>
+                <w:sz w:val="28"/>
+                <w:szCs w:val="28"/>
+              </w:rPr>
+              <w:tab/>
+            </w:r>
+            <w:r>
+              <w:rPr>
+                <w:noProof/>
+                <w:webHidden/>
+                <w:sz w:val="28"/>
+                <w:szCs w:val="28"/>
+              </w:rPr>
+              <w:fldChar w:fldCharType="begin"/>
+            </w:r>
+            <w:r>
+              <w:rPr>
+                <w:noProof/>
+                <w:webHidden/>
+                <w:sz w:val="28"/>
+                <w:szCs w:val="28"/>
+              </w:rPr>
+              <w:instrText xml:space="preserve"> PAGEREF _Toc514240022 \h </w:instrText>
+            </w:r>
+            <w:r>
+              <w:rPr>
+                <w:noProof/>
+                <w:webHidden/>
+                <w:sz w:val="28"/>
+                <w:szCs w:val="28"/>
+              </w:rPr>
+            </w:r>
+            <w:r>
+              <w:rPr>
+                <w:noProof/>
+                <w:webHidden/>
+                <w:sz w:val="28"/>
+                <w:szCs w:val="28"/>
+              </w:rPr>
+              <w:fldChar w:fldCharType="separate"/>
+            </w:r>
+            <w:r>
+              <w:rPr>
+                <w:noProof/>
+                <w:webHidden/>
+                <w:sz w:val="28"/>
+                <w:szCs w:val="28"/>
+              </w:rPr>
+              <w:t>3</w:t>
+            </w:r>
+            <w:r>
+              <w:rPr>
+                <w:noProof/>
+                <w:webHidden/>
+                <w:sz w:val="28"/>
+                <w:szCs w:val="28"/>
+              </w:rPr>
+              <w:fldChar w:fldCharType="end"/>
+            </w:r>
+          </w:hyperlink>
+        </w:p>
+        <w:p>
+          <w:pPr>
+            <w:pStyle w:val="TOC2"/>
+            <w:tabs>
+              <w:tab w:val="right" w:leader="dot" w:pos="9350"/>
+            </w:tabs>
+            <w:rPr>
+              <w:noProof/>
+              <w:sz w:val="28"/>
+              <w:szCs w:val="28"/>
+            </w:rPr>
+          </w:pPr>
+          <w:hyperlink w:anchor="_Toc514240023" w:history="1">
+            <w:r>
+              <w:rPr>
+                <w:rStyle w:val="Hyperlink"/>
+                <w:noProof/>
+                <w:sz w:val="28"/>
+                <w:szCs w:val="28"/>
+              </w:rPr>
+              <w:t>Country_Grade_Topic_Relation</w:t>
+            </w:r>
+            <w:r>
+              <w:rPr>
+                <w:noProof/>
+                <w:webHidden/>
+                <w:sz w:val="28"/>
+                <w:szCs w:val="28"/>
+              </w:rPr>
+              <w:tab/>
+            </w:r>
+            <w:r>
+              <w:rPr>
+                <w:noProof/>
+                <w:webHidden/>
+                <w:sz w:val="28"/>
+                <w:szCs w:val="28"/>
+              </w:rPr>
+              <w:fldChar w:fldCharType="begin"/>
+            </w:r>
+            <w:r>
+              <w:rPr>
+                <w:noProof/>
+                <w:webHidden/>
+                <w:sz w:val="28"/>
+                <w:szCs w:val="28"/>
+              </w:rPr>
+              <w:instrText xml:space="preserve"> PAGEREF _Toc514240023 \h </w:instrText>
+            </w:r>
+            <w:r>
+              <w:rPr>
+                <w:noProof/>
+                <w:webHidden/>
+                <w:sz w:val="28"/>
+                <w:szCs w:val="28"/>
+              </w:rPr>
+            </w:r>
+            <w:r>
+              <w:rPr>
+                <w:noProof/>
+                <w:webHidden/>
+                <w:sz w:val="28"/>
+                <w:szCs w:val="28"/>
+              </w:rPr>
+              <w:fldChar w:fldCharType="separate"/>
+            </w:r>
+            <w:r>
+              <w:rPr>
+                <w:noProof/>
+                <w:webHidden/>
+                <w:sz w:val="28"/>
+                <w:szCs w:val="28"/>
+              </w:rPr>
+              <w:t>3</w:t>
+            </w:r>
+            <w:r>
+              <w:rPr>
+                <w:noProof/>
+                <w:webHidden/>
+                <w:sz w:val="28"/>
+                <w:szCs w:val="28"/>
+              </w:rPr>
+              <w:fldChar w:fldCharType="end"/>
+            </w:r>
+          </w:hyperlink>
+        </w:p>
+        <w:p>
+          <w:pPr>
+            <w:pStyle w:val="TOC2"/>
+            <w:tabs>
+              <w:tab w:val="right" w:leader="dot" w:pos="9350"/>
+            </w:tabs>
+            <w:rPr>
+              <w:noProof/>
+              <w:sz w:val="28"/>
+              <w:szCs w:val="28"/>
+            </w:rPr>
+          </w:pPr>
+          <w:hyperlink w:anchor="_Toc514240024" w:history="1">
+            <w:r>
+              <w:rPr>
+                <w:rStyle w:val="Hyperlink"/>
+                <w:noProof/>
+                <w:sz w:val="28"/>
+                <w:szCs w:val="28"/>
+              </w:rPr>
+              <w:t>Lessons</w:t>
+            </w:r>
+            <w:r>
+              <w:rPr>
+                <w:noProof/>
+                <w:webHidden/>
+                <w:sz w:val="28"/>
+                <w:szCs w:val="28"/>
+              </w:rPr>
+              <w:tab/>
+            </w:r>
+            <w:r>
+              <w:rPr>
+                <w:noProof/>
+                <w:webHidden/>
+                <w:sz w:val="28"/>
+                <w:szCs w:val="28"/>
+              </w:rPr>
+              <w:fldChar w:fldCharType="begin"/>
+            </w:r>
+            <w:r>
+              <w:rPr>
+                <w:noProof/>
+                <w:webHidden/>
+                <w:sz w:val="28"/>
+                <w:szCs w:val="28"/>
+              </w:rPr>
+              <w:instrText xml:space="preserve"> PAGEREF _Toc514240024 \h </w:instrText>
+            </w:r>
+            <w:r>
+              <w:rPr>
+                <w:noProof/>
+                <w:webHidden/>
+                <w:sz w:val="28"/>
+                <w:szCs w:val="28"/>
+              </w:rPr>
+            </w:r>
+            <w:r>
+              <w:rPr>
+                <w:noProof/>
+                <w:webHidden/>
+                <w:sz w:val="28"/>
+                <w:szCs w:val="28"/>
+              </w:rPr>
+              <w:fldChar w:fldCharType="separate"/>
+            </w:r>
+            <w:r>
+              <w:rPr>
+                <w:noProof/>
+                <w:webHidden/>
+                <w:sz w:val="28"/>
+                <w:szCs w:val="28"/>
+              </w:rPr>
+              <w:t>3</w:t>
+            </w:r>
+            <w:r>
+              <w:rPr>
+                <w:noProof/>
+                <w:webHidden/>
+                <w:sz w:val="28"/>
+                <w:szCs w:val="28"/>
+              </w:rPr>
+              <w:fldChar w:fldCharType="end"/>
+            </w:r>
+          </w:hyperlink>
+        </w:p>
+        <w:p>
+          <w:pPr>
+            <w:pStyle w:val="TOC2"/>
+            <w:tabs>
+              <w:tab w:val="right" w:leader="dot" w:pos="9350"/>
+            </w:tabs>
+            <w:rPr>
+              <w:noProof/>
+              <w:sz w:val="28"/>
+              <w:szCs w:val="28"/>
+            </w:rPr>
+          </w:pPr>
+          <w:hyperlink w:anchor="_Toc514240025" w:history="1">
+            <w:r>
+              <w:rPr>
+                <w:rStyle w:val="Hyperlink"/>
+                <w:noProof/>
+                <w:sz w:val="28"/>
+                <w:szCs w:val="28"/>
+              </w:rPr>
+              <w:t>Credentials</w:t>
+            </w:r>
+            <w:r>
+              <w:rPr>
+                <w:noProof/>
+                <w:webHidden/>
+                <w:sz w:val="28"/>
+                <w:szCs w:val="28"/>
+              </w:rPr>
+              <w:tab/>
+            </w:r>
+            <w:r>
+              <w:rPr>
+                <w:noProof/>
+                <w:webHidden/>
+                <w:sz w:val="28"/>
+                <w:szCs w:val="28"/>
+              </w:rPr>
+              <w:fldChar w:fldCharType="begin"/>
+            </w:r>
+            <w:r>
+              <w:rPr>
+                <w:noProof/>
+                <w:webHidden/>
+                <w:sz w:val="28"/>
+                <w:szCs w:val="28"/>
+              </w:rPr>
+              <w:instrText xml:space="preserve"> PAGEREF _Toc514240025 \h </w:instrText>
+            </w:r>
+            <w:r>
+              <w:rPr>
+                <w:noProof/>
+                <w:webHidden/>
+                <w:sz w:val="28"/>
+                <w:szCs w:val="28"/>
+              </w:rPr>
+            </w:r>
+            <w:r>
+              <w:rPr>
+                <w:noProof/>
+                <w:webHidden/>
+                <w:sz w:val="28"/>
+                <w:szCs w:val="28"/>
+              </w:rPr>
+              <w:fldChar w:fldCharType="separate"/>
+            </w:r>
+            <w:r>
+              <w:rPr>
+                <w:noProof/>
+                <w:webHidden/>
+                <w:sz w:val="28"/>
+                <w:szCs w:val="28"/>
+              </w:rPr>
+              <w:t>3</w:t>
+            </w:r>
+            <w:r>
+              <w:rPr>
+                <w:noProof/>
+                <w:webHidden/>
+                <w:sz w:val="28"/>
+                <w:szCs w:val="28"/>
+              </w:rPr>
+              <w:fldChar w:fldCharType="end"/>
+            </w:r>
+          </w:hyperlink>
+        </w:p>
+        <w:p>
+          <w:pPr>
+            <w:pStyle w:val="TOC2"/>
+            <w:tabs>
+              <w:tab w:val="right" w:leader="dot" w:pos="9350"/>
+            </w:tabs>
+            <w:rPr>
+              <w:noProof/>
+              <w:sz w:val="28"/>
+              <w:szCs w:val="28"/>
+            </w:rPr>
+          </w:pPr>
+          <w:hyperlink w:anchor="_Toc514240026" w:history="1">
+            <w:r>
+              <w:rPr>
+                <w:rStyle w:val="Hyperlink"/>
+                <w:noProof/>
+                <w:sz w:val="28"/>
+                <w:szCs w:val="28"/>
+              </w:rPr>
+              <w:t>Survery_Url</w:t>
+            </w:r>
+            <w:r>
+              <w:rPr>
+                <w:noProof/>
+                <w:webHidden/>
+                <w:sz w:val="28"/>
+                <w:szCs w:val="28"/>
+              </w:rPr>
+              <w:tab/>
+            </w:r>
+            <w:r>
+              <w:rPr>
+                <w:noProof/>
+                <w:webHidden/>
+                <w:sz w:val="28"/>
+                <w:szCs w:val="28"/>
+              </w:rPr>
+              <w:fldChar w:fldCharType="begin"/>
+            </w:r>
+            <w:r>
+              <w:rPr>
+                <w:noProof/>
+                <w:webHidden/>
+                <w:sz w:val="28"/>
+                <w:szCs w:val="28"/>
+              </w:rPr>
+              <w:instrText xml:space="preserve"> PAGEREF _Toc514240026 \h </w:instrText>
+            </w:r>
+            <w:r>
+              <w:rPr>
+                <w:noProof/>
+                <w:webHidden/>
+                <w:sz w:val="28"/>
+                <w:szCs w:val="28"/>
+              </w:rPr>
+            </w:r>
+            <w:r>
+              <w:rPr>
+                <w:noProof/>
+                <w:webHidden/>
+                <w:sz w:val="28"/>
+                <w:szCs w:val="28"/>
+              </w:rPr>
+              <w:fldChar w:fldCharType="separate"/>
+            </w:r>
+            <w:r>
+              <w:rPr>
+                <w:noProof/>
+                <w:webHidden/>
+                <w:sz w:val="28"/>
+                <w:szCs w:val="28"/>
+              </w:rPr>
+              <w:t>3</w:t>
+            </w:r>
+            <w:r>
+              <w:rPr>
+                <w:noProof/>
+                <w:webHidden/>
+                <w:sz w:val="28"/>
+                <w:szCs w:val="28"/>
+              </w:rPr>
+              <w:fldChar w:fldCharType="end"/>
+            </w:r>
+          </w:hyperlink>
+        </w:p>
+        <w:p>
+          <w:pPr>
+            <w:pStyle w:val="TOC1"/>
+            <w:tabs>
+              <w:tab w:val="right" w:leader="dot" w:pos="9350"/>
+            </w:tabs>
+            <w:rPr>
+              <w:noProof/>
+              <w:sz w:val="28"/>
+              <w:szCs w:val="28"/>
+            </w:rPr>
+          </w:pPr>
+          <w:hyperlink w:anchor="_Toc514240027" w:history="1">
+            <w:r>
+              <w:rPr>
+                <w:rStyle w:val="Hyperlink"/>
+                <w:noProof/>
+                <w:sz w:val="28"/>
+                <w:szCs w:val="28"/>
+              </w:rPr>
+              <w:t>Users/Usage:</w:t>
+            </w:r>
+            <w:r>
+              <w:rPr>
+                <w:noProof/>
+                <w:webHidden/>
+                <w:sz w:val="28"/>
+                <w:szCs w:val="28"/>
+              </w:rPr>
+              <w:tab/>
+            </w:r>
+            <w:r>
+              <w:rPr>
+                <w:noProof/>
+                <w:webHidden/>
+                <w:sz w:val="28"/>
+                <w:szCs w:val="28"/>
+              </w:rPr>
+              <w:fldChar w:fldCharType="begin"/>
+            </w:r>
+            <w:r>
+              <w:rPr>
+                <w:noProof/>
+                <w:webHidden/>
+                <w:sz w:val="28"/>
+                <w:szCs w:val="28"/>
+              </w:rPr>
+              <w:instrText xml:space="preserve"> PAGEREF _Toc514240027 \h </w:instrText>
+            </w:r>
+            <w:r>
+              <w:rPr>
+                <w:noProof/>
+                <w:webHidden/>
+                <w:sz w:val="28"/>
+                <w:szCs w:val="28"/>
+              </w:rPr>
+            </w:r>
+            <w:r>
+              <w:rPr>
+                <w:noProof/>
+                <w:webHidden/>
+                <w:sz w:val="28"/>
+                <w:szCs w:val="28"/>
+              </w:rPr>
+              <w:fldChar w:fldCharType="separate"/>
+            </w:r>
+            <w:r>
+              <w:rPr>
+                <w:noProof/>
+                <w:webHidden/>
+                <w:sz w:val="28"/>
+                <w:szCs w:val="28"/>
+              </w:rPr>
+              <w:t>4</w:t>
+            </w:r>
+            <w:r>
+              <w:rPr>
+                <w:noProof/>
+                <w:webHidden/>
+                <w:sz w:val="28"/>
+                <w:szCs w:val="28"/>
+              </w:rPr>
+              <w:fldChar w:fldCharType="end"/>
+            </w:r>
+          </w:hyperlink>
+        </w:p>
+        <w:p>
+          <w:pPr>
+            <w:pStyle w:val="TOC2"/>
+            <w:tabs>
+              <w:tab w:val="right" w:leader="dot" w:pos="9350"/>
+            </w:tabs>
+            <w:rPr>
+              <w:noProof/>
+              <w:sz w:val="28"/>
+              <w:szCs w:val="28"/>
+            </w:rPr>
+          </w:pPr>
+          <w:hyperlink w:anchor="_Toc514240028" w:history="1">
+            <w:r>
+              <w:rPr>
+                <w:rStyle w:val="Hyperlink"/>
+                <w:noProof/>
+                <w:sz w:val="28"/>
+                <w:szCs w:val="28"/>
+              </w:rPr>
+              <w:t>App</w:t>
+            </w:r>
+            <w:r>
+              <w:rPr>
+                <w:noProof/>
+                <w:webHidden/>
+                <w:sz w:val="28"/>
+                <w:szCs w:val="28"/>
+              </w:rPr>
+              <w:tab/>
+            </w:r>
+            <w:r>
+              <w:rPr>
+                <w:noProof/>
+                <w:webHidden/>
+                <w:sz w:val="28"/>
+                <w:szCs w:val="28"/>
+              </w:rPr>
+              <w:fldChar w:fldCharType="begin"/>
+            </w:r>
+            <w:r>
+              <w:rPr>
+                <w:noProof/>
+                <w:webHidden/>
+                <w:sz w:val="28"/>
+                <w:szCs w:val="28"/>
+              </w:rPr>
+              <w:instrText xml:space="preserve"> PAGEREF _Toc514240028 \h </w:instrText>
+            </w:r>
+            <w:r>
+              <w:rPr>
+                <w:noProof/>
+                <w:webHidden/>
+                <w:sz w:val="28"/>
+                <w:szCs w:val="28"/>
+              </w:rPr>
+            </w:r>
+            <w:r>
+              <w:rPr>
+                <w:noProof/>
+                <w:webHidden/>
+                <w:sz w:val="28"/>
+                <w:szCs w:val="28"/>
+              </w:rPr>
+              <w:fldChar w:fldCharType="separate"/>
+            </w:r>
+            <w:r>
+              <w:rPr>
+                <w:noProof/>
+                <w:webHidden/>
+                <w:sz w:val="28"/>
+                <w:szCs w:val="28"/>
+              </w:rPr>
+              <w:t>4</w:t>
+            </w:r>
+            <w:r>
+              <w:rPr>
+                <w:noProof/>
+                <w:webHidden/>
+                <w:sz w:val="28"/>
+                <w:szCs w:val="28"/>
+              </w:rPr>
+              <w:fldChar w:fldCharType="end"/>
+            </w:r>
+          </w:hyperlink>
+        </w:p>
+        <w:p>
+          <w:pPr>
+            <w:pStyle w:val="TOC2"/>
+            <w:tabs>
+              <w:tab w:val="right" w:leader="dot" w:pos="9350"/>
+            </w:tabs>
+            <w:rPr>
+              <w:noProof/>
+              <w:sz w:val="28"/>
+              <w:szCs w:val="28"/>
+            </w:rPr>
+          </w:pPr>
+          <w:hyperlink w:anchor="_Toc514240029" w:history="1">
+            <w:r>
+              <w:rPr>
+                <w:rStyle w:val="Hyperlink"/>
+                <w:noProof/>
+                <w:sz w:val="28"/>
+                <w:szCs w:val="28"/>
+              </w:rPr>
+              <w:t>Website</w:t>
+            </w:r>
+            <w:r>
+              <w:rPr>
+                <w:noProof/>
+                <w:webHidden/>
+                <w:sz w:val="28"/>
+                <w:szCs w:val="28"/>
+              </w:rPr>
+              <w:tab/>
+            </w:r>
+            <w:r>
+              <w:rPr>
+                <w:noProof/>
+                <w:webHidden/>
+                <w:sz w:val="28"/>
+                <w:szCs w:val="28"/>
+              </w:rPr>
+              <w:fldChar w:fldCharType="begin"/>
+            </w:r>
+            <w:r>
+              <w:rPr>
+                <w:noProof/>
+                <w:webHidden/>
+                <w:sz w:val="28"/>
+                <w:szCs w:val="28"/>
+              </w:rPr>
+              <w:instrText xml:space="preserve"> PAGEREF _Toc514240029 \h </w:instrText>
+            </w:r>
+            <w:r>
+              <w:rPr>
+                <w:noProof/>
+                <w:webHidden/>
+                <w:sz w:val="28"/>
+                <w:szCs w:val="28"/>
+              </w:rPr>
+            </w:r>
+            <w:r>
+              <w:rPr>
+                <w:noProof/>
+                <w:webHidden/>
+                <w:sz w:val="28"/>
+                <w:szCs w:val="28"/>
+              </w:rPr>
+              <w:fldChar w:fldCharType="separate"/>
+            </w:r>
+            <w:r>
+              <w:rPr>
+                <w:noProof/>
+                <w:webHidden/>
+                <w:sz w:val="28"/>
+                <w:szCs w:val="28"/>
+              </w:rPr>
+              <w:t>4</w:t>
+            </w:r>
+            <w:r>
+              <w:rPr>
+                <w:noProof/>
+                <w:webHidden/>
+                <w:sz w:val="28"/>
+                <w:szCs w:val="28"/>
+              </w:rPr>
+              <w:fldChar w:fldCharType="end"/>
+            </w:r>
+          </w:hyperlink>
+        </w:p>
+        <w:p>
+          <w:pPr>
+            <w:pStyle w:val="TOC1"/>
+            <w:tabs>
+              <w:tab w:val="right" w:leader="dot" w:pos="9350"/>
+            </w:tabs>
+            <w:rPr>
+              <w:noProof/>
+              <w:sz w:val="28"/>
+              <w:szCs w:val="28"/>
+            </w:rPr>
+          </w:pPr>
+          <w:hyperlink w:anchor="_Toc514240030" w:history="1">
+            <w:r>
+              <w:rPr>
+                <w:rStyle w:val="Hyperlink"/>
+                <w:noProof/>
+                <w:sz w:val="28"/>
+                <w:szCs w:val="28"/>
+              </w:rPr>
+              <w:t>Implementation</w:t>
+            </w:r>
+            <w:r>
+              <w:rPr>
+                <w:noProof/>
+                <w:webHidden/>
+                <w:sz w:val="28"/>
+                <w:szCs w:val="28"/>
+              </w:rPr>
+              <w:tab/>
+            </w:r>
+            <w:r>
+              <w:rPr>
+                <w:noProof/>
+                <w:webHidden/>
+                <w:sz w:val="28"/>
+                <w:szCs w:val="28"/>
+              </w:rPr>
+              <w:fldChar w:fldCharType="begin"/>
+            </w:r>
+            <w:r>
+              <w:rPr>
+                <w:noProof/>
+                <w:webHidden/>
+                <w:sz w:val="28"/>
+                <w:szCs w:val="28"/>
+              </w:rPr>
+              <w:instrText xml:space="preserve"> PAGEREF _Toc514240030 \h </w:instrText>
+            </w:r>
+            <w:r>
+              <w:rPr>
+                <w:noProof/>
+                <w:webHidden/>
+                <w:sz w:val="28"/>
+                <w:szCs w:val="28"/>
+              </w:rPr>
+            </w:r>
+            <w:r>
+              <w:rPr>
+                <w:noProof/>
+                <w:webHidden/>
+                <w:sz w:val="28"/>
+                <w:szCs w:val="28"/>
+              </w:rPr>
+              <w:fldChar w:fldCharType="separate"/>
+            </w:r>
+            <w:r>
+              <w:rPr>
+                <w:noProof/>
+                <w:webHidden/>
+                <w:sz w:val="28"/>
+                <w:szCs w:val="28"/>
+              </w:rPr>
+              <w:t>5</w:t>
+            </w:r>
+            <w:r>
+              <w:rPr>
+                <w:noProof/>
+                <w:webHidden/>
+                <w:sz w:val="28"/>
+                <w:szCs w:val="28"/>
+              </w:rPr>
+              <w:fldChar w:fldCharType="end"/>
+            </w:r>
+          </w:hyperlink>
+        </w:p>
+        <w:p>
+          <w:r>
+            <w:rPr>
+              <w:b/>
+              <w:bCs/>
+              <w:noProof/>
+              <w:sz w:val="28"/>
+              <w:szCs w:val="28"/>
+            </w:rPr>
+            <w:fldChar w:fldCharType="end"/>
+          </w:r>
+        </w:p>
+        <w:bookmarkStart w:id="0" w:name="_GoBack" w:displacedByCustomXml="next"/>
+        <w:bookmarkEnd w:id="0" w:displacedByCustomXml="next"/>
+      </w:sdtContent>
+    </w:sdt>
     <w:p/>
     <w:p>
       <w:pPr>
@@ -290,10 +1555,12 @@
       <w:r>
         <w:br w:type="page"/>
       </w:r>
+      <w:bookmarkStart w:id="1" w:name="_Toc514240017"/>
       <w:r>
         <w:lastRenderedPageBreak/>
         <w:t>Environment</w:t>
       </w:r>
+      <w:bookmarkEnd w:id="1"/>
     </w:p>
     <w:p>
       <w:pPr>
@@ -338,24 +1605,20 @@
           <w:ilvl w:val="0"/>
           <w:numId w:val="13"/>
         </w:numPr>
-        <w:rPr>
-          <w:highlight w:val="yellow"/>
-        </w:rPr>
-      </w:pPr>
-      <w:r>
-        <w:rPr>
-          <w:highlight w:val="yellow"/>
-        </w:rPr>
-        <w:t>More?</w:t>
+      </w:pPr>
+      <w:r>
+        <w:t>run on smarterasp.net</w:t>
       </w:r>
     </w:p>
     <w:p>
       <w:pPr>
         <w:pStyle w:val="Heading1"/>
       </w:pPr>
+      <w:bookmarkStart w:id="2" w:name="_Toc514240018"/>
       <w:r>
         <w:t>Table Descriptions</w:t>
       </w:r>
+      <w:bookmarkEnd w:id="2"/>
     </w:p>
     <w:p>
       <w:r>
@@ -366,12 +1629,14 @@
       <w:pPr>
         <w:pStyle w:val="Heading2"/>
       </w:pPr>
+      <w:bookmarkStart w:id="3" w:name="_Toc514240019"/>
       <w:r>
         <w:t>Countr</w:t>
       </w:r>
       <w:r>
         <w:t>ies</w:t>
       </w:r>
+      <w:bookmarkEnd w:id="3"/>
     </w:p>
     <w:p>
       <w:r>
@@ -394,12 +1659,14 @@
       <w:pPr>
         <w:pStyle w:val="Heading2"/>
       </w:pPr>
+      <w:bookmarkStart w:id="4" w:name="_Toc514240020"/>
       <w:r>
         <w:t>Grade</w:t>
       </w:r>
       <w:r>
         <w:t>s</w:t>
       </w:r>
+      <w:bookmarkEnd w:id="4"/>
     </w:p>
     <w:p>
       <w:r>
@@ -422,12 +1689,14 @@
       <w:pPr>
         <w:pStyle w:val="Heading2"/>
       </w:pPr>
+      <w:bookmarkStart w:id="5" w:name="_Toc514240021"/>
       <w:r>
         <w:t>Topic</w:t>
       </w:r>
       <w:r>
         <w:t>s</w:t>
       </w:r>
+      <w:bookmarkEnd w:id="5"/>
     </w:p>
     <w:p>
       <w:r>
@@ -450,9 +1719,11 @@
       <w:pPr>
         <w:pStyle w:val="Heading2"/>
       </w:pPr>
+      <w:bookmarkStart w:id="6" w:name="_Toc514240022"/>
       <w:r>
         <w:t>Country_Grade_Relationship</w:t>
       </w:r>
+      <w:bookmarkEnd w:id="6"/>
     </w:p>
     <w:p>
       <w:r>
@@ -484,9 +1755,11 @@
       <w:pPr>
         <w:pStyle w:val="Heading2"/>
       </w:pPr>
+      <w:bookmarkStart w:id="7" w:name="_Toc514240023"/>
       <w:r>
         <w:t>Country_Grade_Topic_Relation</w:t>
       </w:r>
+      <w:bookmarkEnd w:id="7"/>
     </w:p>
     <w:p>
       <w:r>
@@ -518,9 +1791,11 @@
       <w:pPr>
         <w:pStyle w:val="Heading2"/>
       </w:pPr>
+      <w:bookmarkStart w:id="8" w:name="_Toc514240024"/>
       <w:r>
         <w:t>Lessons</w:t>
       </w:r>
+      <w:bookmarkEnd w:id="8"/>
     </w:p>
     <w:p>
       <w:r>
@@ -552,9 +1827,11 @@
       <w:pPr>
         <w:pStyle w:val="Heading2"/>
       </w:pPr>
+      <w:bookmarkStart w:id="9" w:name="_Toc514240025"/>
       <w:r>
         <w:t>Credentials</w:t>
       </w:r>
+      <w:bookmarkEnd w:id="9"/>
     </w:p>
     <w:p>
       <w:r>
@@ -568,9 +1845,11 @@
       <w:pPr>
         <w:pStyle w:val="Heading2"/>
       </w:pPr>
+      <w:bookmarkStart w:id="10" w:name="_Toc514240026"/>
       <w:r>
         <w:t>Survery_Url</w:t>
       </w:r>
+      <w:bookmarkEnd w:id="10"/>
     </w:p>
     <w:p>
       <w:r>
@@ -589,19 +1868,23 @@
       <w:pPr>
         <w:pStyle w:val="Heading1"/>
       </w:pPr>
+      <w:bookmarkStart w:id="11" w:name="_Toc514240027"/>
       <w:r>
         <w:lastRenderedPageBreak/>
         <w:t>Users/Usage:</w:t>
       </w:r>
+      <w:bookmarkEnd w:id="11"/>
     </w:p>
     <w:p/>
     <w:p>
       <w:pPr>
         <w:pStyle w:val="Heading2"/>
       </w:pPr>
+      <w:bookmarkStart w:id="12" w:name="_Toc514240028"/>
       <w:r>
         <w:t>App</w:t>
       </w:r>
+      <w:bookmarkEnd w:id="12"/>
     </w:p>
     <w:p>
       <w:r>
@@ -630,9 +1913,11 @@
       <w:pPr>
         <w:pStyle w:val="Heading2"/>
       </w:pPr>
+      <w:bookmarkStart w:id="13" w:name="_Toc514240029"/>
       <w:r>
         <w:t>Website</w:t>
       </w:r>
+      <w:bookmarkEnd w:id="13"/>
     </w:p>
     <w:p>
       <w:r>
@@ -652,9 +1937,11 @@
       <w:pPr>
         <w:pStyle w:val="Heading1"/>
       </w:pPr>
+      <w:bookmarkStart w:id="14" w:name="_Toc514240030"/>
       <w:r>
         <w:t>Implementation</w:t>
       </w:r>
+      <w:bookmarkEnd w:id="14"/>
     </w:p>
     <w:p>
       <w:pPr>
@@ -684,7 +1971,7 @@
                     <pic:cNvPicPr/>
                   </pic:nvPicPr>
                   <pic:blipFill>
-                    <a:blip r:embed="rId7">
+                    <a:blip r:embed="rId8">
                       <a:extLst>
                         <a:ext uri="{28A0092B-C50C-407E-A947-70E740481C1C}">
                           <a14:useLocalDpi xmlns:a14="http://schemas.microsoft.com/office/drawing/2010/main" val="0"/>
@@ -713,37 +2000,21 @@
     </w:p>
     <w:p/>
     <w:p>
+      <w:r>
+        <w:t xml:space="preserve">*see </w:t>
+      </w:r>
       <w:proofErr w:type="spellStart"/>
       <w:r>
-        <w:rPr>
-          <w:highlight w:val="yellow"/>
-        </w:rPr>
-        <w:t>Todo</w:t>
+        <w:t>sql</w:t>
       </w:r>
       <w:proofErr w:type="spellEnd"/>
       <w:r>
-        <w:rPr>
-          <w:highlight w:val="yellow"/>
-        </w:rPr>
-        <w:t xml:space="preserve"> </w:t>
-      </w:r>
-      <w:proofErr w:type="spellStart"/>
-      <w:r>
-        <w:rPr>
-          <w:highlight w:val="yellow"/>
-        </w:rPr>
-        <w:t>sql</w:t>
-      </w:r>
-      <w:proofErr w:type="spellEnd"/>
-      <w:r>
-        <w:rPr>
-          <w:highlight w:val="yellow"/>
-        </w:rPr>
-        <w:t xml:space="preserve"> file?</w:t>
-      </w:r>
-    </w:p>
+        <w:t xml:space="preserve"> files for the exported structure of the database*</w:t>
+      </w:r>
+    </w:p>
+    <w:p/>
     <w:sectPr>
-      <w:headerReference w:type="default" r:id="rId8"/>
+      <w:headerReference w:type="default" r:id="rId9"/>
       <w:pgSz w:w="12240" w:h="15840"/>
       <w:pgMar w:top="720" w:right="1440" w:bottom="720" w:left="1440" w:header="720" w:footer="720" w:gutter="0"/>
       <w:cols w:space="720"/>
@@ -2733,6 +4004,62 @@
     <w:uiPriority w:val="99"/>
     <w:rsid w:val="00E94EA7"/>
   </w:style>
+  <w:style w:type="paragraph" w:styleId="TOCHeading">
+    <w:name w:val="TOC Heading"/>
+    <w:basedOn w:val="Heading1"/>
+    <w:next w:val="Normal"/>
+    <w:uiPriority w:val="39"/>
+    <w:unhideWhenUsed/>
+    <w:qFormat/>
+    <w:rsid w:val="00615C71"/>
+    <w:pPr>
+      <w:pBdr>
+        <w:top w:val="none" w:sz="0" w:space="0" w:color="auto"/>
+        <w:bottom w:val="none" w:sz="0" w:space="0" w:color="auto"/>
+      </w:pBdr>
+      <w:outlineLvl w:val="9"/>
+    </w:pPr>
+    <w:rPr>
+      <w:b w:val="0"/>
+      <w:sz w:val="32"/>
+    </w:rPr>
+  </w:style>
+  <w:style w:type="paragraph" w:styleId="TOC1">
+    <w:name w:val="toc 1"/>
+    <w:basedOn w:val="Normal"/>
+    <w:next w:val="Normal"/>
+    <w:autoRedefine/>
+    <w:uiPriority w:val="39"/>
+    <w:unhideWhenUsed/>
+    <w:rsid w:val="00615C71"/>
+    <w:pPr>
+      <w:spacing w:after="100"/>
+    </w:pPr>
+  </w:style>
+  <w:style w:type="paragraph" w:styleId="TOC2">
+    <w:name w:val="toc 2"/>
+    <w:basedOn w:val="Normal"/>
+    <w:next w:val="Normal"/>
+    <w:autoRedefine/>
+    <w:uiPriority w:val="39"/>
+    <w:unhideWhenUsed/>
+    <w:rsid w:val="00615C71"/>
+    <w:pPr>
+      <w:spacing w:after="100"/>
+      <w:ind w:left="220"/>
+    </w:pPr>
+  </w:style>
+  <w:style w:type="character" w:styleId="Hyperlink">
+    <w:name w:val="Hyperlink"/>
+    <w:basedOn w:val="DefaultParagraphFont"/>
+    <w:uiPriority w:val="99"/>
+    <w:unhideWhenUsed/>
+    <w:rsid w:val="00615C71"/>
+    <w:rPr>
+      <w:color w:val="0563C1" w:themeColor="hyperlink"/>
+      <w:u w:val="single"/>
+    </w:rPr>
+  </w:style>
 </w:styles>
 </file>
 
@@ -2995,4 +4322,16 @@
     </a:ext>
   </a:extLst>
 </a:theme>
+</file>
+
+<file path=customXml/item1.xml><?xml version="1.0" encoding="utf-8"?>
+<b:Sources xmlns:b="http://schemas.openxmlformats.org/officeDocument/2006/bibliography" xmlns="http://schemas.openxmlformats.org/officeDocument/2006/bibliography" SelectedStyle="\APASixthEditionOfficeOnline.xsl" StyleName="APA" Version="6"/>
+</file>
+
+<file path=customXml/itemProps1.xml><?xml version="1.0" encoding="utf-8"?>
+<ds:datastoreItem xmlns:ds="http://schemas.openxmlformats.org/officeDocument/2006/customXml" ds:itemID="{8B67EBF7-8A6A-44AF-9A76-B72602007ED5}">
+  <ds:schemaRefs>
+    <ds:schemaRef ds:uri="http://schemas.openxmlformats.org/officeDocument/2006/bibliography"/>
+  </ds:schemaRefs>
+</ds:datastoreItem>
 </file>
</xml_diff>